<commit_message>
Añadidos nuevos User Story
</commit_message>
<xml_diff>
--- a/User Story.docx
+++ b/User Story.docx
@@ -1,6 +1,6 @@
 
 <file path=word/document.xml><?xml version="1.0" encoding="utf-8"?>
-<w:document xmlns:wpc="http://schemas.microsoft.com/office/word/2010/wordprocessingCanvas" xmlns:cx="http://schemas.microsoft.com/office/drawing/2014/chartex" xmlns:cx1="http://schemas.microsoft.com/office/drawing/2015/9/8/chartex" xmlns:cx2="http://schemas.microsoft.com/office/drawing/2015/10/21/chartex" xmlns:cx3="http://schemas.microsoft.com/office/drawing/2016/5/9/chartex" xmlns:cx4="http://schemas.microsoft.com/office/drawing/2016/5/10/chartex" xmlns:cx5="http://schemas.microsoft.com/office/drawing/2016/5/11/chartex" xmlns:cx6="http://schemas.microsoft.com/office/drawing/2016/5/12/chartex" xmlns:cx7="http://schemas.microsoft.com/office/drawing/2016/5/13/chartex" xmlns:cx8="http://schemas.microsoft.com/office/drawing/2016/5/14/chartex" xmlns:mc="http://schemas.openxmlformats.org/markup-compatibility/2006" xmlns:aink="http://schemas.microsoft.com/office/drawing/2016/ink" xmlns:am3d="http://schemas.microsoft.com/office/drawing/2017/model3d" xmlns:o="urn:schemas-microsoft-com:office:office" xmlns:r="http://schemas.openxmlformats.org/officeDocument/2006/relationships" xmlns:m="http://schemas.openxmlformats.org/officeDocument/2006/math" xmlns:v="urn:schemas-microsoft-com:vml" xmlns:wp14="http://schemas.microsoft.com/office/word/2010/wordprocessingDrawing" xmlns:wp="http://schemas.openxmlformats.org/drawingml/2006/wordprocessingDrawing" xmlns:w10="urn:schemas-microsoft-com:office:word" xmlns:w="http://schemas.openxmlformats.org/wordprocessingml/2006/main" xmlns:w14="http://schemas.microsoft.com/office/word/2010/wordml" xmlns:w15="http://schemas.microsoft.com/office/word/2012/wordml" xmlns:w16cid="http://schemas.microsoft.com/office/word/2016/wordml/cid" xmlns:w16se="http://schemas.microsoft.com/office/word/2015/wordml/symex" xmlns:wpg="http://schemas.microsoft.com/office/word/2010/wordprocessingGroup" xmlns:wpi="http://schemas.microsoft.com/office/word/2010/wordprocessingInk" xmlns:wne="http://schemas.microsoft.com/office/word/2006/wordml" xmlns:wps="http://schemas.microsoft.com/office/word/2010/wordprocessingShape" mc:Ignorable="w14 w15 w16se w16cid wp14">
+<w:document xmlns:wpc="http://schemas.microsoft.com/office/word/2010/wordprocessingCanvas" xmlns:cx="http://schemas.microsoft.com/office/drawing/2014/chartex" xmlns:cx1="http://schemas.microsoft.com/office/drawing/2015/9/8/chartex" xmlns:cx2="http://schemas.microsoft.com/office/drawing/2015/10/21/chartex" xmlns:cx3="http://schemas.microsoft.com/office/drawing/2016/5/9/chartex" xmlns:cx4="http://schemas.microsoft.com/office/drawing/2016/5/10/chartex" xmlns:cx5="http://schemas.microsoft.com/office/drawing/2016/5/11/chartex" xmlns:cx6="http://schemas.microsoft.com/office/drawing/2016/5/12/chartex" xmlns:cx7="http://schemas.microsoft.com/office/drawing/2016/5/13/chartex" xmlns:cx8="http://schemas.microsoft.com/office/drawing/2016/5/14/chartex" xmlns:mc="http://schemas.openxmlformats.org/markup-compatibility/2006" xmlns:aink="http://schemas.microsoft.com/office/drawing/2016/ink" xmlns:am3d="http://schemas.microsoft.com/office/drawing/2017/model3d" xmlns:o="urn:schemas-microsoft-com:office:office" xmlns:r="http://schemas.openxmlformats.org/officeDocument/2006/relationships" xmlns:m="http://schemas.openxmlformats.org/officeDocument/2006/math" xmlns:v="urn:schemas-microsoft-com:vml" xmlns:wp14="http://schemas.microsoft.com/office/word/2010/wordprocessingDrawing" xmlns:wp="http://schemas.openxmlformats.org/drawingml/2006/wordprocessingDrawing" xmlns:w10="urn:schemas-microsoft-com:office:word" xmlns:w="http://schemas.openxmlformats.org/wordprocessingml/2006/main" xmlns:w14="http://schemas.microsoft.com/office/word/2010/wordml" xmlns:w15="http://schemas.microsoft.com/office/word/2012/wordml" xmlns:w16cex="http://schemas.microsoft.com/office/word/2018/wordml/cex" xmlns:w16cid="http://schemas.microsoft.com/office/word/2016/wordml/cid" xmlns:w16="http://schemas.microsoft.com/office/word/2018/wordml" xmlns:w16se="http://schemas.microsoft.com/office/word/2015/wordml/symex" xmlns:wpg="http://schemas.microsoft.com/office/word/2010/wordprocessingGroup" xmlns:wpi="http://schemas.microsoft.com/office/word/2010/wordprocessingInk" xmlns:wne="http://schemas.microsoft.com/office/word/2006/wordml" xmlns:wps="http://schemas.microsoft.com/office/word/2010/wordprocessingShape" mc:Ignorable="w14 w15 w16se w16cid w16 w16cex wp14">
   <w:body>
     <w:p>
       <w:pPr>
@@ -19,7 +19,7 @@
         <mc:AlternateContent>
           <mc:Choice Requires="wps">
             <w:drawing>
-              <wp:anchor distT="45720" distB="45720" distL="114300" distR="114300" simplePos="0" relativeHeight="251665408" behindDoc="0" locked="0" layoutInCell="1" allowOverlap="1" wp14:anchorId="50719265" wp14:editId="300A1BAA">
+              <wp:anchor distT="45720" distB="45720" distL="114300" distR="114300" simplePos="0" relativeHeight="251665408" behindDoc="0" locked="0" layoutInCell="1" allowOverlap="1" wp14:anchorId="784C1199" wp14:editId="194C0522">
                 <wp:simplePos x="0" y="0"/>
                 <wp:positionH relativeFrom="column">
                   <wp:posOffset>-756920</wp:posOffset>
@@ -251,10 +251,7 @@
                               <w:t xml:space="preserve"> </w:t>
                             </w:r>
                             <w:r>
-                              <w:t>El usuario es capaz de introducir su identificación (correo/nombre de usuario) sin impedimento y así acceder su sesión</w:t>
-                            </w:r>
-                            <w:r>
-                              <w:t>.</w:t>
+                              <w:t>El usuario es capaz de introducir su identificación (correo/nombre de usuario) sin impedimento y así acceder su sesión.</w:t>
                             </w:r>
                           </w:p>
                           <w:p/>
@@ -277,7 +274,7 @@
           </mc:Choice>
           <mc:Fallback>
             <w:pict>
-              <v:shapetype w14:anchorId="50719265" id="_x0000_t202" coordsize="21600,21600" o:spt="202" path="m,l,21600r21600,l21600,xe">
+              <v:shapetype w14:anchorId="784C1199" id="_x0000_t202" coordsize="21600,21600" o:spt="202" path="m,l,21600r21600,l21600,xe">
                 <v:stroke joinstyle="miter"/>
                 <v:path gradientshapeok="t" o:connecttype="rect"/>
               </v:shapetype>
@@ -475,10 +472,7 @@
                         <w:t xml:space="preserve"> </w:t>
                       </w:r>
                       <w:r>
-                        <w:t>El usuario es capaz de introducir su identificación (correo/nombre de usuario) sin impedimento y así acceder su sesión</w:t>
-                      </w:r>
-                      <w:r>
-                        <w:t>.</w:t>
+                        <w:t>El usuario es capaz de introducir su identificación (correo/nombre de usuario) sin impedimento y así acceder su sesión.</w:t>
                       </w:r>
                     </w:p>
                     <w:p/>
@@ -499,7 +493,7 @@
         <mc:AlternateContent>
           <mc:Choice Requires="wps">
             <w:drawing>
-              <wp:anchor distT="45720" distB="45720" distL="114300" distR="114300" simplePos="0" relativeHeight="251661312" behindDoc="0" locked="0" layoutInCell="1" allowOverlap="1">
+              <wp:anchor distT="45720" distB="45720" distL="114300" distR="114300" simplePos="0" relativeHeight="251661312" behindDoc="0" locked="0" layoutInCell="1" allowOverlap="1" wp14:anchorId="146DA838" wp14:editId="4DDB2F08">
                 <wp:simplePos x="0" y="0"/>
                 <wp:positionH relativeFrom="column">
                   <wp:posOffset>-823595</wp:posOffset>
@@ -738,19 +732,7 @@
                               <w:t xml:space="preserve"> </w:t>
                             </w:r>
                             <w:r>
-                              <w:t>El usuario introduce un correo electrónico con un nombre de usuario</w:t>
-                            </w:r>
-                            <w:r>
-                              <w:t xml:space="preserve"> único</w:t>
-                            </w:r>
-                            <w:r>
-                              <w:t>, datos nutricionales</w:t>
-                            </w:r>
-                            <w:r>
-                              <w:t xml:space="preserve"> opcionales</w:t>
-                            </w:r>
-                            <w:r>
-                              <w:t xml:space="preserve"> y una contraseña. Estos datos se guardan correctamente para hacer posible un </w:t>
+                              <w:t xml:space="preserve">El usuario introduce un correo electrónico con un nombre de usuario único, datos nutricionales opcionales y una contraseña. Estos datos se guardan correctamente para hacer posible un </w:t>
                             </w:r>
                             <w:proofErr w:type="spellStart"/>
                             <w:r>
@@ -789,7 +771,7 @@
           </mc:Choice>
           <mc:Fallback>
             <w:pict>
-              <v:shape id="_x0000_s1027" type="#_x0000_t202" style="position:absolute;margin-left:-64.85pt;margin-top:214.65pt;width:372pt;height:110.6pt;z-index:251661312;visibility:visible;mso-wrap-style:square;mso-width-percent:0;mso-height-percent:200;mso-wrap-distance-left:9pt;mso-wrap-distance-top:3.6pt;mso-wrap-distance-right:9pt;mso-wrap-distance-bottom:3.6pt;mso-position-horizontal:absolute;mso-position-horizontal-relative:text;mso-position-vertical:absolute;mso-position-vertical-relative:text;mso-width-percent:0;mso-height-percent:200;mso-width-relative:margin;mso-height-relative:margin;v-text-anchor:top" o:gfxdata="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" stroked="f">
+              <v:shape w14:anchorId="146DA838" id="_x0000_s1027" type="#_x0000_t202" style="position:absolute;margin-left:-64.85pt;margin-top:214.65pt;width:372pt;height:110.6pt;z-index:251661312;visibility:visible;mso-wrap-style:square;mso-width-percent:0;mso-height-percent:200;mso-wrap-distance-left:9pt;mso-wrap-distance-top:3.6pt;mso-wrap-distance-right:9pt;mso-wrap-distance-bottom:3.6pt;mso-position-horizontal:absolute;mso-position-horizontal-relative:text;mso-position-vertical:absolute;mso-position-vertical-relative:text;mso-width-percent:0;mso-height-percent:200;mso-width-relative:margin;mso-height-relative:margin;v-text-anchor:top" o:gfxdata="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" stroked="f">
                 <v:textbox style="mso-fit-shape-to-text:t">
                   <w:txbxContent>
                     <w:p>
@@ -990,19 +972,7 @@
                         <w:t xml:space="preserve"> </w:t>
                       </w:r>
                       <w:r>
-                        <w:t>El usuario introduce un correo electrónico con un nombre de usuario</w:t>
-                      </w:r>
-                      <w:r>
-                        <w:t xml:space="preserve"> único</w:t>
-                      </w:r>
-                      <w:r>
-                        <w:t>, datos nutricionales</w:t>
-                      </w:r>
-                      <w:r>
-                        <w:t xml:space="preserve"> opcionales</w:t>
-                      </w:r>
-                      <w:r>
-                        <w:t xml:space="preserve"> y una contraseña. Estos datos se guardan correctamente para hacer posible un </w:t>
+                        <w:t xml:space="preserve">El usuario introduce un correo electrónico con un nombre de usuario único, datos nutricionales opcionales y una contraseña. Estos datos se guardan correctamente para hacer posible un </w:t>
                       </w:r>
                       <w:proofErr w:type="spellStart"/>
                       <w:r>
@@ -1039,7 +1009,7 @@
         <mc:AlternateContent>
           <mc:Choice Requires="wps">
             <w:drawing>
-              <wp:anchor distT="45720" distB="45720" distL="114300" distR="114300" simplePos="0" relativeHeight="251659264" behindDoc="0" locked="0" layoutInCell="1" allowOverlap="1">
+              <wp:anchor distT="45720" distB="45720" distL="114300" distR="114300" simplePos="0" relativeHeight="251659264" behindDoc="0" locked="0" layoutInCell="1" allowOverlap="1" wp14:anchorId="6CA812B5" wp14:editId="06E28A91">
                 <wp:simplePos x="0" y="0"/>
                 <wp:positionH relativeFrom="column">
                   <wp:posOffset>4624705</wp:posOffset>
@@ -1305,7 +1275,7 @@
           </mc:Choice>
           <mc:Fallback>
             <w:pict>
-              <v:shape id="_x0000_s1028" type="#_x0000_t202" style="position:absolute;margin-left:364.15pt;margin-top:0;width:391.5pt;height:110.6pt;z-index:251659264;visibility:visible;mso-wrap-style:square;mso-width-percent:0;mso-height-percent:200;mso-wrap-distance-left:9pt;mso-wrap-distance-top:3.6pt;mso-wrap-distance-right:9pt;mso-wrap-distance-bottom:3.6pt;mso-position-horizontal:absolute;mso-position-horizontal-relative:text;mso-position-vertical:absolute;mso-position-vertical-relative:text;mso-width-percent:0;mso-height-percent:200;mso-width-relative:margin;mso-height-relative:margin;v-text-anchor:top" o:gfxdata="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" stroked="f">
+              <v:shape w14:anchorId="6CA812B5" id="_x0000_s1028" type="#_x0000_t202" style="position:absolute;margin-left:364.15pt;margin-top:0;width:391.5pt;height:110.6pt;z-index:251659264;visibility:visible;mso-wrap-style:square;mso-width-percent:0;mso-height-percent:200;mso-wrap-distance-left:9pt;mso-wrap-distance-top:3.6pt;mso-wrap-distance-right:9pt;mso-wrap-distance-bottom:3.6pt;mso-position-horizontal:absolute;mso-position-horizontal-relative:text;mso-position-vertical:absolute;mso-position-vertical-relative:text;mso-width-percent:0;mso-height-percent:200;mso-width-relative:margin;mso-height-relative:margin;v-text-anchor:top" o:gfxdata="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" stroked="f">
                 <v:textbox style="mso-fit-shape-to-text:t">
                   <w:txbxContent>
                     <w:p>
@@ -1531,7 +1501,7 @@
         <mc:AlternateContent>
           <mc:Choice Requires="wps">
             <w:drawing>
-              <wp:anchor distT="45720" distB="45720" distL="114300" distR="114300" simplePos="0" relativeHeight="251663360" behindDoc="0" locked="0" layoutInCell="1" allowOverlap="1">
+              <wp:anchor distT="45720" distB="45720" distL="114300" distR="114300" simplePos="0" relativeHeight="251663360" behindDoc="0" locked="0" layoutInCell="1" allowOverlap="1" wp14:anchorId="3BEA83DD" wp14:editId="2ED18F0D">
                 <wp:simplePos x="0" y="0"/>
                 <wp:positionH relativeFrom="column">
                   <wp:posOffset>4614545</wp:posOffset>
@@ -1802,7 +1772,7 @@
           </mc:Choice>
           <mc:Fallback>
             <w:pict>
-              <v:shape id="_x0000_s1029" type="#_x0000_t202" style="position:absolute;margin-left:363.35pt;margin-top:214.65pt;width:401.25pt;height:110.6pt;z-index:251663360;visibility:visible;mso-wrap-style:square;mso-width-percent:0;mso-height-percent:200;mso-wrap-distance-left:9pt;mso-wrap-distance-top:3.6pt;mso-wrap-distance-right:9pt;mso-wrap-distance-bottom:3.6pt;mso-position-horizontal:absolute;mso-position-horizontal-relative:text;mso-position-vertical:absolute;mso-position-vertical-relative:text;mso-width-percent:0;mso-height-percent:200;mso-width-relative:margin;mso-height-relative:margin;v-text-anchor:top" o:gfxdata="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" stroked="f">
+              <v:shape w14:anchorId="3BEA83DD" id="_x0000_s1029" type="#_x0000_t202" style="position:absolute;margin-left:363.35pt;margin-top:214.65pt;width:401.25pt;height:110.6pt;z-index:251663360;visibility:visible;mso-wrap-style:square;mso-width-percent:0;mso-height-percent:200;mso-wrap-distance-left:9pt;mso-wrap-distance-top:3.6pt;mso-wrap-distance-right:9pt;mso-wrap-distance-bottom:3.6pt;mso-position-horizontal:absolute;mso-position-horizontal-relative:text;mso-position-vertical:absolute;mso-position-vertical-relative:text;mso-width-percent:0;mso-height-percent:200;mso-width-relative:margin;mso-height-relative:margin;v-text-anchor:top" o:gfxdata="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" stroked="f">
                 <v:textbox style="mso-fit-shape-to-text:t">
                   <w:txbxContent>
                     <w:p>
@@ -2034,6 +2004,12 @@
       <w:bookmarkEnd w:id="0"/>
     </w:p>
     <w:p>
+      <w:pPr>
+        <w:rPr>
+          <w:b/>
+          <w:bCs/>
+        </w:rPr>
+      </w:pPr>
       <w:r>
         <w:rPr>
           <w:b/>
@@ -2044,7 +2020,7 @@
         <mc:AlternateContent>
           <mc:Choice Requires="wps">
             <w:drawing>
-              <wp:anchor distT="45720" distB="45720" distL="114300" distR="114300" simplePos="0" relativeHeight="251670528" behindDoc="0" locked="0" layoutInCell="1" allowOverlap="1" wp14:anchorId="5D5E2AEF" wp14:editId="00A20AF0">
+              <wp:anchor distT="45720" distB="45720" distL="114300" distR="114300" simplePos="0" relativeHeight="251670528" behindDoc="0" locked="0" layoutInCell="1" allowOverlap="1" wp14:anchorId="3869B06D" wp14:editId="49A2231C">
                 <wp:simplePos x="0" y="0"/>
                 <wp:positionH relativeFrom="column">
                   <wp:posOffset>-756920</wp:posOffset>
@@ -2219,14 +2195,7 @@
                                 <w:b/>
                                 <w:bCs/>
                               </w:rPr>
-                              <w:t>Título:</w:t>
-                            </w:r>
-                            <w:r>
-                              <w:rPr>
-                                <w:b/>
-                                <w:bCs/>
-                              </w:rPr>
-                              <w:t xml:space="preserve"> </w:t>
+                              <w:t xml:space="preserve">Título: </w:t>
                             </w:r>
                             <w:r>
                               <w:t>REGISTRO DE GUSTOS</w:t>
@@ -2302,7 +2271,7 @@
           </mc:Choice>
           <mc:Fallback>
             <w:pict>
-              <v:shape w14:anchorId="5D5E2AEF" id="_x0000_s1030" type="#_x0000_t202" style="position:absolute;margin-left:-59.6pt;margin-top:0;width:403.5pt;height:110.6pt;z-index:251670528;visibility:visible;mso-wrap-style:square;mso-width-percent:0;mso-height-percent:200;mso-wrap-distance-left:9pt;mso-wrap-distance-top:3.6pt;mso-wrap-distance-right:9pt;mso-wrap-distance-bottom:3.6pt;mso-position-horizontal:absolute;mso-position-horizontal-relative:text;mso-position-vertical:absolute;mso-position-vertical-relative:text;mso-width-percent:0;mso-height-percent:200;mso-width-relative:margin;mso-height-relative:margin;v-text-anchor:top" o:gfxdata="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" stroked="f">
+              <v:shape w14:anchorId="3869B06D" id="_x0000_s1030" type="#_x0000_t202" style="position:absolute;margin-left:-59.6pt;margin-top:0;width:403.5pt;height:110.6pt;z-index:251670528;visibility:visible;mso-wrap-style:square;mso-width-percent:0;mso-height-percent:200;mso-wrap-distance-left:9pt;mso-wrap-distance-top:3.6pt;mso-wrap-distance-right:9pt;mso-wrap-distance-bottom:3.6pt;mso-position-horizontal:absolute;mso-position-horizontal-relative:text;mso-position-vertical:absolute;mso-position-vertical-relative:text;mso-width-percent:0;mso-height-percent:200;mso-width-relative:margin;mso-height-relative:margin;v-text-anchor:top" o:gfxdata="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" stroked="f">
                 <v:textbox style="mso-fit-shape-to-text:t">
                   <w:txbxContent>
                     <w:p>
@@ -2439,14 +2408,7 @@
                           <w:b/>
                           <w:bCs/>
                         </w:rPr>
-                        <w:t>Título:</w:t>
-                      </w:r>
-                      <w:r>
-                        <w:rPr>
-                          <w:b/>
-                          <w:bCs/>
-                        </w:rPr>
-                        <w:t xml:space="preserve"> </w:t>
+                        <w:t xml:space="preserve">Título: </w:t>
                       </w:r>
                       <w:r>
                         <w:t>REGISTRO DE GUSTOS</w:t>
@@ -2520,7 +2482,7 @@
         <mc:AlternateContent>
           <mc:Choice Requires="wps">
             <w:drawing>
-              <wp:anchor distT="45720" distB="45720" distL="114300" distR="114300" simplePos="0" relativeHeight="251668480" behindDoc="0" locked="0" layoutInCell="1" allowOverlap="1" wp14:anchorId="638A532E" wp14:editId="4CA5FC2E">
+              <wp:anchor distT="45720" distB="45720" distL="114300" distR="114300" simplePos="0" relativeHeight="251668480" behindDoc="0" locked="0" layoutInCell="1" allowOverlap="1" wp14:anchorId="6C29B705" wp14:editId="175F3075">
                 <wp:simplePos x="0" y="0"/>
                 <wp:positionH relativeFrom="column">
                   <wp:posOffset>-823595</wp:posOffset>
@@ -2685,14 +2647,7 @@
                                 <w:b/>
                                 <w:bCs/>
                               </w:rPr>
-                              <w:t>Título:</w:t>
-                            </w:r>
-                            <w:r>
-                              <w:rPr>
-                                <w:b/>
-                                <w:bCs/>
-                              </w:rPr>
-                              <w:t xml:space="preserve"> </w:t>
+                              <w:t xml:space="preserve">Título: </w:t>
                             </w:r>
                             <w:r>
                               <w:t>FIRMA DE DECLARACIÓN</w:t>
@@ -2783,7 +2738,7 @@
           </mc:Choice>
           <mc:Fallback>
             <w:pict>
-              <v:shape w14:anchorId="638A532E" id="_x0000_s1031" type="#_x0000_t202" style="position:absolute;margin-left:-64.85pt;margin-top:214.65pt;width:372pt;height:110.6pt;z-index:251668480;visibility:visible;mso-wrap-style:square;mso-width-percent:0;mso-height-percent:200;mso-wrap-distance-left:9pt;mso-wrap-distance-top:3.6pt;mso-wrap-distance-right:9pt;mso-wrap-distance-bottom:3.6pt;mso-position-horizontal:absolute;mso-position-horizontal-relative:text;mso-position-vertical:absolute;mso-position-vertical-relative:text;mso-width-percent:0;mso-height-percent:200;mso-width-relative:margin;mso-height-relative:margin;v-text-anchor:top" o:gfxdata="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" stroked="f">
+              <v:shape w14:anchorId="6C29B705" id="_x0000_s1031" type="#_x0000_t202" style="position:absolute;margin-left:-64.85pt;margin-top:214.65pt;width:372pt;height:110.6pt;z-index:251668480;visibility:visible;mso-wrap-style:square;mso-width-percent:0;mso-height-percent:200;mso-wrap-distance-left:9pt;mso-wrap-distance-top:3.6pt;mso-wrap-distance-right:9pt;mso-wrap-distance-bottom:3.6pt;mso-position-horizontal:absolute;mso-position-horizontal-relative:text;mso-position-vertical:absolute;mso-position-vertical-relative:text;mso-width-percent:0;mso-height-percent:200;mso-width-relative:margin;mso-height-relative:margin;v-text-anchor:top" o:gfxdata="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" stroked="f">
                 <v:textbox style="mso-fit-shape-to-text:t">
                   <w:txbxContent>
                     <w:p>
@@ -2910,14 +2865,7 @@
                           <w:b/>
                           <w:bCs/>
                         </w:rPr>
-                        <w:t>Título:</w:t>
-                      </w:r>
-                      <w:r>
-                        <w:rPr>
-                          <w:b/>
-                          <w:bCs/>
-                        </w:rPr>
-                        <w:t xml:space="preserve"> </w:t>
+                        <w:t xml:space="preserve">Título: </w:t>
                       </w:r>
                       <w:r>
                         <w:t>FIRMA DE DECLARACIÓN</w:t>
@@ -3006,7 +2954,7 @@
         <mc:AlternateContent>
           <mc:Choice Requires="wps">
             <w:drawing>
-              <wp:anchor distT="45720" distB="45720" distL="114300" distR="114300" simplePos="0" relativeHeight="251667456" behindDoc="0" locked="0" layoutInCell="1" allowOverlap="1" wp14:anchorId="16C8484E" wp14:editId="1C8A98C7">
+              <wp:anchor distT="45720" distB="45720" distL="114300" distR="114300" simplePos="0" relativeHeight="251667456" behindDoc="0" locked="0" layoutInCell="1" allowOverlap="1" wp14:anchorId="39D2B2E0" wp14:editId="632501F5">
                 <wp:simplePos x="0" y="0"/>
                 <wp:positionH relativeFrom="column">
                   <wp:posOffset>4624705</wp:posOffset>
@@ -3261,7 +3209,7 @@
           </mc:Choice>
           <mc:Fallback>
             <w:pict>
-              <v:shape w14:anchorId="16C8484E" id="_x0000_s1032" type="#_x0000_t202" style="position:absolute;margin-left:364.15pt;margin-top:0;width:391.5pt;height:110.6pt;z-index:251667456;visibility:visible;mso-wrap-style:square;mso-width-percent:0;mso-height-percent:200;mso-wrap-distance-left:9pt;mso-wrap-distance-top:3.6pt;mso-wrap-distance-right:9pt;mso-wrap-distance-bottom:3.6pt;mso-position-horizontal:absolute;mso-position-horizontal-relative:text;mso-position-vertical:absolute;mso-position-vertical-relative:text;mso-width-percent:0;mso-height-percent:200;mso-width-relative:margin;mso-height-relative:margin;v-text-anchor:top" o:gfxdata="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" stroked="f">
+              <v:shape w14:anchorId="39D2B2E0" id="_x0000_s1032" type="#_x0000_t202" style="position:absolute;margin-left:364.15pt;margin-top:0;width:391.5pt;height:110.6pt;z-index:251667456;visibility:visible;mso-wrap-style:square;mso-width-percent:0;mso-height-percent:200;mso-wrap-distance-left:9pt;mso-wrap-distance-top:3.6pt;mso-wrap-distance-right:9pt;mso-wrap-distance-bottom:3.6pt;mso-position-horizontal:absolute;mso-position-horizontal-relative:text;mso-position-vertical:absolute;mso-position-vertical-relative:text;mso-width-percent:0;mso-height-percent:200;mso-width-relative:margin;mso-height-relative:margin;v-text-anchor:top" o:gfxdata="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" stroked="f">
                 <v:textbox style="mso-fit-shape-to-text:t">
                   <w:txbxContent>
                     <w:p>
@@ -3476,7 +3424,7 @@
         <mc:AlternateContent>
           <mc:Choice Requires="wps">
             <w:drawing>
-              <wp:anchor distT="45720" distB="45720" distL="114300" distR="114300" simplePos="0" relativeHeight="251669504" behindDoc="0" locked="0" layoutInCell="1" allowOverlap="1" wp14:anchorId="0C13C5DD" wp14:editId="6D9A7245">
+              <wp:anchor distT="45720" distB="45720" distL="114300" distR="114300" simplePos="0" relativeHeight="251669504" behindDoc="0" locked="0" layoutInCell="1" allowOverlap="1" wp14:anchorId="1DC8F1E4" wp14:editId="40F48228">
                 <wp:simplePos x="0" y="0"/>
                 <wp:positionH relativeFrom="column">
                   <wp:posOffset>4614545</wp:posOffset>
@@ -3744,7 +3692,7 @@
           </mc:Choice>
           <mc:Fallback>
             <w:pict>
-              <v:shape w14:anchorId="0C13C5DD" id="Cuadro de texto 7" o:spid="_x0000_s1033" type="#_x0000_t202" style="position:absolute;margin-left:363.35pt;margin-top:214.65pt;width:401.25pt;height:110.6pt;z-index:251669504;visibility:visible;mso-wrap-style:square;mso-width-percent:0;mso-height-percent:200;mso-wrap-distance-left:9pt;mso-wrap-distance-top:3.6pt;mso-wrap-distance-right:9pt;mso-wrap-distance-bottom:3.6pt;mso-position-horizontal:absolute;mso-position-horizontal-relative:text;mso-position-vertical:absolute;mso-position-vertical-relative:text;mso-width-percent:0;mso-height-percent:200;mso-width-relative:margin;mso-height-relative:margin;v-text-anchor:top" o:gfxdata="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" stroked="f">
+              <v:shape w14:anchorId="1DC8F1E4" id="Cuadro de texto 7" o:spid="_x0000_s1033" type="#_x0000_t202" style="position:absolute;margin-left:363.35pt;margin-top:214.65pt;width:401.25pt;height:110.6pt;z-index:251669504;visibility:visible;mso-wrap-style:square;mso-width-percent:0;mso-height-percent:200;mso-wrap-distance-left:9pt;mso-wrap-distance-top:3.6pt;mso-wrap-distance-right:9pt;mso-wrap-distance-bottom:3.6pt;mso-position-horizontal:absolute;mso-position-horizontal-relative:text;mso-position-vertical:absolute;mso-position-vertical-relative:text;mso-width-percent:0;mso-height-percent:200;mso-width-relative:margin;mso-height-relative:margin;v-text-anchor:top" o:gfxdata="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" stroked="f">
                 <v:textbox style="mso-fit-shape-to-text:t">
                   <w:txbxContent>
                     <w:p>
@@ -3970,8 +3918,3786 @@
         </w:rPr>
         <w:t xml:space="preserve"> </w:t>
       </w:r>
-      <w:bookmarkStart w:id="1" w:name="_GoBack"/>
-      <w:bookmarkEnd w:id="1"/>
+    </w:p>
+    <w:p>
+      <w:r>
+        <w:rPr>
+          <w:b/>
+          <w:bCs/>
+          <w:noProof/>
+        </w:rPr>
+        <w:lastRenderedPageBreak/>
+        <mc:AlternateContent>
+          <mc:Choice Requires="wps">
+            <w:drawing>
+              <wp:anchor distT="45720" distB="45720" distL="114300" distR="114300" simplePos="0" relativeHeight="251676672" behindDoc="0" locked="0" layoutInCell="1" allowOverlap="1" wp14:anchorId="27EE2876" wp14:editId="19BE7604">
+                <wp:simplePos x="0" y="0"/>
+                <wp:positionH relativeFrom="page">
+                  <wp:posOffset>68580</wp:posOffset>
+                </wp:positionH>
+                <wp:positionV relativeFrom="paragraph">
+                  <wp:posOffset>2760345</wp:posOffset>
+                </wp:positionV>
+                <wp:extent cx="4972050" cy="2407920"/>
+                <wp:effectExtent l="0" t="0" r="0" b="0"/>
+                <wp:wrapSquare wrapText="bothSides"/>
+                <wp:docPr id="10" name="Cuadro de texto 2"/>
+                <wp:cNvGraphicFramePr>
+                  <a:graphicFrameLocks xmlns:a="http://schemas.openxmlformats.org/drawingml/2006/main"/>
+                </wp:cNvGraphicFramePr>
+                <a:graphic xmlns:a="http://schemas.openxmlformats.org/drawingml/2006/main">
+                  <a:graphicData uri="http://schemas.microsoft.com/office/word/2010/wordprocessingShape">
+                    <wps:wsp>
+                      <wps:cNvSpPr txBox="1">
+                        <a:spLocks noChangeArrowheads="1"/>
+                      </wps:cNvSpPr>
+                      <wps:spPr bwMode="auto">
+                        <a:xfrm>
+                          <a:off x="0" y="0"/>
+                          <a:ext cx="4972050" cy="2407920"/>
+                        </a:xfrm>
+                        <a:prstGeom prst="rect">
+                          <a:avLst/>
+                        </a:prstGeom>
+                        <a:solidFill>
+                          <a:srgbClr val="FFFFFF"/>
+                        </a:solidFill>
+                        <a:ln w="9525">
+                          <a:noFill/>
+                          <a:miter lim="800000"/>
+                          <a:headEnd/>
+                          <a:tailEnd/>
+                        </a:ln>
+                      </wps:spPr>
+                      <wps:txbx>
+                        <w:txbxContent>
+                          <w:p>
+                            <w:pPr>
+                              <w:rPr>
+                                <w:b/>
+                                <w:bCs/>
+                              </w:rPr>
+                            </w:pPr>
+                            <w:r>
+                              <w:rPr>
+                                <w:b/>
+                                <w:bCs/>
+                              </w:rPr>
+                              <w:t>Fecha:</w:t>
+                            </w:r>
+                            <w:r>
+                              <w:rPr>
+                                <w:b/>
+                                <w:bCs/>
+                              </w:rPr>
+                              <w:t xml:space="preserve"> </w:t>
+                            </w:r>
+                            <w:r>
+                              <w:rPr>
+                                <w:b/>
+                                <w:bCs/>
+                              </w:rPr>
+                              <w:tab/>
+                            </w:r>
+                            <w:r>
+                              <w:t>15 de octubre de 2020</w:t>
+                            </w:r>
+                            <w:r>
+                              <w:rPr>
+                                <w:b/>
+                                <w:bCs/>
+                              </w:rPr>
+                              <w:tab/>
+                            </w:r>
+                            <w:r>
+                              <w:rPr>
+                                <w:b/>
+                                <w:bCs/>
+                              </w:rPr>
+                              <w:tab/>
+                            </w:r>
+                            <w:r>
+                              <w:rPr>
+                                <w:b/>
+                                <w:bCs/>
+                              </w:rPr>
+                              <w:tab/>
+                            </w:r>
+                            <w:r>
+                              <w:rPr>
+                                <w:b/>
+                                <w:bCs/>
+                              </w:rPr>
+                              <w:tab/>
+                            </w:r>
+                            <w:r>
+                              <w:rPr>
+                                <w:b/>
+                                <w:bCs/>
+                              </w:rPr>
+                              <w:tab/>
+                              <w:t>Prioridad:</w:t>
+                            </w:r>
+                          </w:p>
+                          <w:p>
+                            <w:r>
+                              <w:rPr>
+                                <w:b/>
+                                <w:bCs/>
+                              </w:rPr>
+                              <w:t>Número de requisito:</w:t>
+                            </w:r>
+                            <w:r>
+                              <w:rPr>
+                                <w:b/>
+                                <w:bCs/>
+                              </w:rPr>
+                              <w:t xml:space="preserve"> </w:t>
+                            </w:r>
+                            <w:r>
+                              <w:rPr>
+                                <w:b/>
+                                <w:bCs/>
+                              </w:rPr>
+                              <w:tab/>
+                            </w:r>
+                            <w:r>
+                              <w:t>0069</w:t>
+                            </w:r>
+                            <w:r>
+                              <w:rPr>
+                                <w:b/>
+                                <w:bCs/>
+                              </w:rPr>
+                              <w:tab/>
+                            </w:r>
+                            <w:r>
+                              <w:rPr>
+                                <w:b/>
+                                <w:bCs/>
+                              </w:rPr>
+                              <w:tab/>
+                            </w:r>
+                            <w:r>
+                              <w:rPr>
+                                <w:b/>
+                                <w:bCs/>
+                              </w:rPr>
+                              <w:tab/>
+                            </w:r>
+                            <w:r>
+                              <w:rPr>
+                                <w:b/>
+                                <w:bCs/>
+                              </w:rPr>
+                              <w:tab/>
+                            </w:r>
+                            <w:r>
+                              <w:rPr>
+                                <w:b/>
+                                <w:bCs/>
+                              </w:rPr>
+                              <w:tab/>
+                              <w:t>Estimación:</w:t>
+                            </w:r>
+                          </w:p>
+                          <w:p>
+                            <w:r>
+                              <w:rPr>
+                                <w:b/>
+                                <w:bCs/>
+                              </w:rPr>
+                              <w:t>Título:</w:t>
+                            </w:r>
+                            <w:r>
+                              <w:t xml:space="preserve"> Creación de dietas personalizadas por parte del usuario.</w:t>
+                            </w:r>
+                          </w:p>
+                          <w:p>
+                            <w:pPr>
+                              <w:rPr>
+                                <w:b/>
+                                <w:bCs/>
+                              </w:rPr>
+                            </w:pPr>
+                            <w:r>
+                              <w:rPr>
+                                <w:b/>
+                                <w:bCs/>
+                              </w:rPr>
+                              <w:t>DESCRIPCIÓN:</w:t>
+                            </w:r>
+                            <w:r>
+                              <w:rPr>
+                                <w:b/>
+                                <w:bCs/>
+                              </w:rPr>
+                              <w:t xml:space="preserve"> </w:t>
+                            </w:r>
+                            <w:r>
+                              <w:t xml:space="preserve">El usuario podrá realizar una dieta según unos parámetros específicos definidos por él mismo (porcentaje de grasa en las comidas, porcentaje de hidratos de carbono, </w:t>
+                            </w:r>
+                            <w:proofErr w:type="spellStart"/>
+                            <w:r>
+                              <w:t>etc</w:t>
+                            </w:r>
+                            <w:proofErr w:type="spellEnd"/>
+                            <w:r>
+                              <w:t>…). Así mismo, según los parámetros que se pasen la aplicación creará una dieta acorde a estos.</w:t>
+                            </w:r>
+                          </w:p>
+                          <w:p>
+                            <w:r>
+                              <w:rPr>
+                                <w:b/>
+                                <w:bCs/>
+                              </w:rPr>
+                              <w:t>VALIDACIÓN:</w:t>
+                            </w:r>
+                            <w:r>
+                              <w:rPr>
+                                <w:b/>
+                                <w:bCs/>
+                              </w:rPr>
+                              <w:t xml:space="preserve"> </w:t>
+                            </w:r>
+                            <w:r>
+                              <w:t>El usuario puede introducir los parámetros deseados y la aplicación le saca un informe de la dieta que ha calculado según esos parámetros.</w:t>
+                            </w:r>
+                          </w:p>
+                          <w:p>
+                            <w:pPr>
+                              <w:rPr>
+                                <w:b/>
+                                <w:bCs/>
+                              </w:rPr>
+                            </w:pPr>
+                          </w:p>
+                          <w:p/>
+                        </w:txbxContent>
+                      </wps:txbx>
+                      <wps:bodyPr rot="0" vert="horz" wrap="square" lIns="91440" tIns="45720" rIns="91440" bIns="45720" anchor="t" anchorCtr="0">
+                        <a:noAutofit/>
+                      </wps:bodyPr>
+                    </wps:wsp>
+                  </a:graphicData>
+                </a:graphic>
+                <wp14:sizeRelH relativeFrom="margin">
+                  <wp14:pctWidth>0</wp14:pctWidth>
+                </wp14:sizeRelH>
+                <wp14:sizeRelV relativeFrom="margin">
+                  <wp14:pctHeight>0</wp14:pctHeight>
+                </wp14:sizeRelV>
+              </wp:anchor>
+            </w:drawing>
+          </mc:Choice>
+          <mc:Fallback>
+            <w:pict>
+              <v:shape w14:anchorId="27EE2876" id="_x0000_s1034" type="#_x0000_t202" style="position:absolute;margin-left:5.4pt;margin-top:217.35pt;width:391.5pt;height:189.6pt;z-index:251676672;visibility:visible;mso-wrap-style:square;mso-width-percent:0;mso-height-percent:0;mso-wrap-distance-left:9pt;mso-wrap-distance-top:3.6pt;mso-wrap-distance-right:9pt;mso-wrap-distance-bottom:3.6pt;mso-position-horizontal:absolute;mso-position-horizontal-relative:page;mso-position-vertical:absolute;mso-position-vertical-relative:text;mso-width-percent:0;mso-height-percent:0;mso-width-relative:margin;mso-height-relative:margin;v-text-anchor:top" o:gfxdata="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" stroked="f">
+                <v:textbox>
+                  <w:txbxContent>
+                    <w:p>
+                      <w:pPr>
+                        <w:rPr>
+                          <w:b/>
+                          <w:bCs/>
+                        </w:rPr>
+                      </w:pPr>
+                      <w:r>
+                        <w:rPr>
+                          <w:b/>
+                          <w:bCs/>
+                        </w:rPr>
+                        <w:t>Fecha:</w:t>
+                      </w:r>
+                      <w:r>
+                        <w:rPr>
+                          <w:b/>
+                          <w:bCs/>
+                        </w:rPr>
+                        <w:t xml:space="preserve"> </w:t>
+                      </w:r>
+                      <w:r>
+                        <w:rPr>
+                          <w:b/>
+                          <w:bCs/>
+                        </w:rPr>
+                        <w:tab/>
+                      </w:r>
+                      <w:r>
+                        <w:t>15 de octubre de 2020</w:t>
+                      </w:r>
+                      <w:r>
+                        <w:rPr>
+                          <w:b/>
+                          <w:bCs/>
+                        </w:rPr>
+                        <w:tab/>
+                      </w:r>
+                      <w:r>
+                        <w:rPr>
+                          <w:b/>
+                          <w:bCs/>
+                        </w:rPr>
+                        <w:tab/>
+                      </w:r>
+                      <w:r>
+                        <w:rPr>
+                          <w:b/>
+                          <w:bCs/>
+                        </w:rPr>
+                        <w:tab/>
+                      </w:r>
+                      <w:r>
+                        <w:rPr>
+                          <w:b/>
+                          <w:bCs/>
+                        </w:rPr>
+                        <w:tab/>
+                      </w:r>
+                      <w:r>
+                        <w:rPr>
+                          <w:b/>
+                          <w:bCs/>
+                        </w:rPr>
+                        <w:tab/>
+                        <w:t>Prioridad:</w:t>
+                      </w:r>
+                    </w:p>
+                    <w:p>
+                      <w:r>
+                        <w:rPr>
+                          <w:b/>
+                          <w:bCs/>
+                        </w:rPr>
+                        <w:t>Número de requisito:</w:t>
+                      </w:r>
+                      <w:r>
+                        <w:rPr>
+                          <w:b/>
+                          <w:bCs/>
+                        </w:rPr>
+                        <w:t xml:space="preserve"> </w:t>
+                      </w:r>
+                      <w:r>
+                        <w:rPr>
+                          <w:b/>
+                          <w:bCs/>
+                        </w:rPr>
+                        <w:tab/>
+                      </w:r>
+                      <w:r>
+                        <w:t>0069</w:t>
+                      </w:r>
+                      <w:r>
+                        <w:rPr>
+                          <w:b/>
+                          <w:bCs/>
+                        </w:rPr>
+                        <w:tab/>
+                      </w:r>
+                      <w:r>
+                        <w:rPr>
+                          <w:b/>
+                          <w:bCs/>
+                        </w:rPr>
+                        <w:tab/>
+                      </w:r>
+                      <w:r>
+                        <w:rPr>
+                          <w:b/>
+                          <w:bCs/>
+                        </w:rPr>
+                        <w:tab/>
+                      </w:r>
+                      <w:r>
+                        <w:rPr>
+                          <w:b/>
+                          <w:bCs/>
+                        </w:rPr>
+                        <w:tab/>
+                      </w:r>
+                      <w:r>
+                        <w:rPr>
+                          <w:b/>
+                          <w:bCs/>
+                        </w:rPr>
+                        <w:tab/>
+                        <w:t>Estimación:</w:t>
+                      </w:r>
+                    </w:p>
+                    <w:p>
+                      <w:r>
+                        <w:rPr>
+                          <w:b/>
+                          <w:bCs/>
+                        </w:rPr>
+                        <w:t>Título:</w:t>
+                      </w:r>
+                      <w:r>
+                        <w:t xml:space="preserve"> Creación de dietas personalizadas por parte del usuario.</w:t>
+                      </w:r>
+                    </w:p>
+                    <w:p>
+                      <w:pPr>
+                        <w:rPr>
+                          <w:b/>
+                          <w:bCs/>
+                        </w:rPr>
+                      </w:pPr>
+                      <w:r>
+                        <w:rPr>
+                          <w:b/>
+                          <w:bCs/>
+                        </w:rPr>
+                        <w:t>DESCRIPCIÓN:</w:t>
+                      </w:r>
+                      <w:r>
+                        <w:rPr>
+                          <w:b/>
+                          <w:bCs/>
+                        </w:rPr>
+                        <w:t xml:space="preserve"> </w:t>
+                      </w:r>
+                      <w:r>
+                        <w:t xml:space="preserve">El usuario podrá realizar una dieta según unos parámetros específicos definidos por él mismo (porcentaje de grasa en las comidas, porcentaje de hidratos de carbono, </w:t>
+                      </w:r>
+                      <w:proofErr w:type="spellStart"/>
+                      <w:r>
+                        <w:t>etc</w:t>
+                      </w:r>
+                      <w:proofErr w:type="spellEnd"/>
+                      <w:r>
+                        <w:t>…). Así mismo, según los parámetros que se pasen la aplicación creará una dieta acorde a estos.</w:t>
+                      </w:r>
+                    </w:p>
+                    <w:p>
+                      <w:r>
+                        <w:rPr>
+                          <w:b/>
+                          <w:bCs/>
+                        </w:rPr>
+                        <w:t>VALIDACIÓN:</w:t>
+                      </w:r>
+                      <w:r>
+                        <w:rPr>
+                          <w:b/>
+                          <w:bCs/>
+                        </w:rPr>
+                        <w:t xml:space="preserve"> </w:t>
+                      </w:r>
+                      <w:r>
+                        <w:t>El usuario puede introducir los parámetros deseados y la aplicación le saca un informe de la dieta que ha calculado según esos parámetros.</w:t>
+                      </w:r>
+                    </w:p>
+                    <w:p>
+                      <w:pPr>
+                        <w:rPr>
+                          <w:b/>
+                          <w:bCs/>
+                        </w:rPr>
+                      </w:pPr>
+                    </w:p>
+                    <w:p/>
+                  </w:txbxContent>
+                </v:textbox>
+                <w10:wrap type="square" anchorx="page"/>
+              </v:shape>
+            </w:pict>
+          </mc:Fallback>
+        </mc:AlternateContent>
+      </w:r>
+      <w:r>
+        <w:rPr>
+          <w:b/>
+          <w:bCs/>
+          <w:noProof/>
+        </w:rPr>
+        <mc:AlternateContent>
+          <mc:Choice Requires="wps">
+            <w:drawing>
+              <wp:anchor distT="45720" distB="45720" distL="114300" distR="114300" simplePos="0" relativeHeight="251674624" behindDoc="0" locked="0" layoutInCell="1" allowOverlap="1" wp14:anchorId="33998128" wp14:editId="437DBB4E">
+                <wp:simplePos x="0" y="0"/>
+                <wp:positionH relativeFrom="column">
+                  <wp:posOffset>4632325</wp:posOffset>
+                </wp:positionH>
+                <wp:positionV relativeFrom="paragraph">
+                  <wp:posOffset>0</wp:posOffset>
+                </wp:positionV>
+                <wp:extent cx="4972050" cy="2651760"/>
+                <wp:effectExtent l="0" t="0" r="0" b="0"/>
+                <wp:wrapSquare wrapText="bothSides"/>
+                <wp:docPr id="9" name="Cuadro de texto 2"/>
+                <wp:cNvGraphicFramePr>
+                  <a:graphicFrameLocks xmlns:a="http://schemas.openxmlformats.org/drawingml/2006/main"/>
+                </wp:cNvGraphicFramePr>
+                <a:graphic xmlns:a="http://schemas.openxmlformats.org/drawingml/2006/main">
+                  <a:graphicData uri="http://schemas.microsoft.com/office/word/2010/wordprocessingShape">
+                    <wps:wsp>
+                      <wps:cNvSpPr txBox="1">
+                        <a:spLocks noChangeArrowheads="1"/>
+                      </wps:cNvSpPr>
+                      <wps:spPr bwMode="auto">
+                        <a:xfrm>
+                          <a:off x="0" y="0"/>
+                          <a:ext cx="4972050" cy="2651760"/>
+                        </a:xfrm>
+                        <a:prstGeom prst="rect">
+                          <a:avLst/>
+                        </a:prstGeom>
+                        <a:solidFill>
+                          <a:srgbClr val="FFFFFF"/>
+                        </a:solidFill>
+                        <a:ln w="9525">
+                          <a:noFill/>
+                          <a:miter lim="800000"/>
+                          <a:headEnd/>
+                          <a:tailEnd/>
+                        </a:ln>
+                      </wps:spPr>
+                      <wps:txbx>
+                        <w:txbxContent>
+                          <w:p>
+                            <w:pPr>
+                              <w:rPr>
+                                <w:b/>
+                                <w:bCs/>
+                              </w:rPr>
+                            </w:pPr>
+                            <w:r>
+                              <w:rPr>
+                                <w:b/>
+                                <w:bCs/>
+                              </w:rPr>
+                              <w:t>Fecha:</w:t>
+                            </w:r>
+                            <w:r>
+                              <w:rPr>
+                                <w:b/>
+                                <w:bCs/>
+                              </w:rPr>
+                              <w:t xml:space="preserve"> </w:t>
+                            </w:r>
+                            <w:r>
+                              <w:rPr>
+                                <w:b/>
+                                <w:bCs/>
+                              </w:rPr>
+                              <w:tab/>
+                            </w:r>
+                            <w:r>
+                              <w:t>15 de octubre de 2020</w:t>
+                            </w:r>
+                            <w:r>
+                              <w:rPr>
+                                <w:b/>
+                                <w:bCs/>
+                              </w:rPr>
+                              <w:tab/>
+                            </w:r>
+                            <w:r>
+                              <w:rPr>
+                                <w:b/>
+                                <w:bCs/>
+                              </w:rPr>
+                              <w:tab/>
+                            </w:r>
+                            <w:r>
+                              <w:rPr>
+                                <w:b/>
+                                <w:bCs/>
+                              </w:rPr>
+                              <w:tab/>
+                            </w:r>
+                            <w:r>
+                              <w:rPr>
+                                <w:b/>
+                                <w:bCs/>
+                              </w:rPr>
+                              <w:tab/>
+                            </w:r>
+                            <w:r>
+                              <w:rPr>
+                                <w:b/>
+                                <w:bCs/>
+                              </w:rPr>
+                              <w:tab/>
+                              <w:t>Prioridad:</w:t>
+                            </w:r>
+                          </w:p>
+                          <w:p>
+                            <w:r>
+                              <w:rPr>
+                                <w:b/>
+                                <w:bCs/>
+                              </w:rPr>
+                              <w:t>Número de requisito:</w:t>
+                            </w:r>
+                            <w:r>
+                              <w:rPr>
+                                <w:b/>
+                                <w:bCs/>
+                              </w:rPr>
+                              <w:t xml:space="preserve"> </w:t>
+                            </w:r>
+                            <w:r>
+                              <w:rPr>
+                                <w:b/>
+                                <w:bCs/>
+                              </w:rPr>
+                              <w:tab/>
+                            </w:r>
+                            <w:r>
+                              <w:t>0068</w:t>
+                            </w:r>
+                            <w:r>
+                              <w:rPr>
+                                <w:b/>
+                                <w:bCs/>
+                              </w:rPr>
+                              <w:tab/>
+                            </w:r>
+                            <w:r>
+                              <w:rPr>
+                                <w:b/>
+                                <w:bCs/>
+                              </w:rPr>
+                              <w:tab/>
+                            </w:r>
+                            <w:r>
+                              <w:rPr>
+                                <w:b/>
+                                <w:bCs/>
+                              </w:rPr>
+                              <w:tab/>
+                            </w:r>
+                            <w:r>
+                              <w:rPr>
+                                <w:b/>
+                                <w:bCs/>
+                              </w:rPr>
+                              <w:tab/>
+                            </w:r>
+                            <w:r>
+                              <w:rPr>
+                                <w:b/>
+                                <w:bCs/>
+                              </w:rPr>
+                              <w:tab/>
+                              <w:t>Estimación:</w:t>
+                            </w:r>
+                          </w:p>
+                          <w:p>
+                            <w:r>
+                              <w:rPr>
+                                <w:b/>
+                                <w:bCs/>
+                              </w:rPr>
+                              <w:t>Título:</w:t>
+                            </w:r>
+                            <w:r>
+                              <w:t xml:space="preserve"> Generación de lista de compra según la dieta.</w:t>
+                            </w:r>
+                          </w:p>
+                          <w:p>
+                            <w:pPr>
+                              <w:rPr>
+                                <w:b/>
+                                <w:bCs/>
+                              </w:rPr>
+                            </w:pPr>
+                            <w:r>
+                              <w:rPr>
+                                <w:b/>
+                                <w:bCs/>
+                              </w:rPr>
+                              <w:t>DESCRIPCIÓN:</w:t>
+                            </w:r>
+                            <w:r>
+                              <w:rPr>
+                                <w:b/>
+                                <w:bCs/>
+                              </w:rPr>
+                              <w:t xml:space="preserve"> </w:t>
+                            </w:r>
+                            <w:r>
+                              <w:t>Se generará una lista de la compra especifica según la dieta que siga el usuario</w:t>
+                            </w:r>
+                          </w:p>
+                          <w:p>
+                            <w:pPr>
+                              <w:rPr>
+                                <w:b/>
+                                <w:bCs/>
+                              </w:rPr>
+                            </w:pPr>
+                          </w:p>
+                          <w:p>
+                            <w:r>
+                              <w:rPr>
+                                <w:b/>
+                                <w:bCs/>
+                              </w:rPr>
+                              <w:t>VALIDACIÓN:</w:t>
+                            </w:r>
+                            <w:r>
+                              <w:rPr>
+                                <w:b/>
+                                <w:bCs/>
+                              </w:rPr>
+                              <w:t xml:space="preserve"> </w:t>
+                            </w:r>
+                            <w:r>
+                              <w:t>El usuario podrá, según su dieta acceder a un apartado denominado compra donde visualizará todos los elementos que debe comprar para llevar a cabo la dieta</w:t>
+                            </w:r>
+                          </w:p>
+                          <w:p>
+                            <w:pPr>
+                              <w:rPr>
+                                <w:b/>
+                                <w:bCs/>
+                              </w:rPr>
+                            </w:pPr>
+                          </w:p>
+                          <w:p/>
+                        </w:txbxContent>
+                      </wps:txbx>
+                      <wps:bodyPr rot="0" vert="horz" wrap="square" lIns="91440" tIns="45720" rIns="91440" bIns="45720" anchor="t" anchorCtr="0">
+                        <a:noAutofit/>
+                      </wps:bodyPr>
+                    </wps:wsp>
+                  </a:graphicData>
+                </a:graphic>
+                <wp14:sizeRelH relativeFrom="margin">
+                  <wp14:pctWidth>0</wp14:pctWidth>
+                </wp14:sizeRelH>
+                <wp14:sizeRelV relativeFrom="margin">
+                  <wp14:pctHeight>0</wp14:pctHeight>
+                </wp14:sizeRelV>
+              </wp:anchor>
+            </w:drawing>
+          </mc:Choice>
+          <mc:Fallback>
+            <w:pict>
+              <v:shape w14:anchorId="33998128" id="_x0000_s1035" type="#_x0000_t202" style="position:absolute;margin-left:364.75pt;margin-top:0;width:391.5pt;height:208.8pt;z-index:251674624;visibility:visible;mso-wrap-style:square;mso-width-percent:0;mso-height-percent:0;mso-wrap-distance-left:9pt;mso-wrap-distance-top:3.6pt;mso-wrap-distance-right:9pt;mso-wrap-distance-bottom:3.6pt;mso-position-horizontal:absolute;mso-position-horizontal-relative:text;mso-position-vertical:absolute;mso-position-vertical-relative:text;mso-width-percent:0;mso-height-percent:0;mso-width-relative:margin;mso-height-relative:margin;v-text-anchor:top" o:gfxdata="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" stroked="f">
+                <v:textbox>
+                  <w:txbxContent>
+                    <w:p>
+                      <w:pPr>
+                        <w:rPr>
+                          <w:b/>
+                          <w:bCs/>
+                        </w:rPr>
+                      </w:pPr>
+                      <w:r>
+                        <w:rPr>
+                          <w:b/>
+                          <w:bCs/>
+                        </w:rPr>
+                        <w:t>Fecha:</w:t>
+                      </w:r>
+                      <w:r>
+                        <w:rPr>
+                          <w:b/>
+                          <w:bCs/>
+                        </w:rPr>
+                        <w:t xml:space="preserve"> </w:t>
+                      </w:r>
+                      <w:r>
+                        <w:rPr>
+                          <w:b/>
+                          <w:bCs/>
+                        </w:rPr>
+                        <w:tab/>
+                      </w:r>
+                      <w:r>
+                        <w:t>15 de octubre de 2020</w:t>
+                      </w:r>
+                      <w:r>
+                        <w:rPr>
+                          <w:b/>
+                          <w:bCs/>
+                        </w:rPr>
+                        <w:tab/>
+                      </w:r>
+                      <w:r>
+                        <w:rPr>
+                          <w:b/>
+                          <w:bCs/>
+                        </w:rPr>
+                        <w:tab/>
+                      </w:r>
+                      <w:r>
+                        <w:rPr>
+                          <w:b/>
+                          <w:bCs/>
+                        </w:rPr>
+                        <w:tab/>
+                      </w:r>
+                      <w:r>
+                        <w:rPr>
+                          <w:b/>
+                          <w:bCs/>
+                        </w:rPr>
+                        <w:tab/>
+                      </w:r>
+                      <w:r>
+                        <w:rPr>
+                          <w:b/>
+                          <w:bCs/>
+                        </w:rPr>
+                        <w:tab/>
+                        <w:t>Prioridad:</w:t>
+                      </w:r>
+                    </w:p>
+                    <w:p>
+                      <w:r>
+                        <w:rPr>
+                          <w:b/>
+                          <w:bCs/>
+                        </w:rPr>
+                        <w:t>Número de requisito:</w:t>
+                      </w:r>
+                      <w:r>
+                        <w:rPr>
+                          <w:b/>
+                          <w:bCs/>
+                        </w:rPr>
+                        <w:t xml:space="preserve"> </w:t>
+                      </w:r>
+                      <w:r>
+                        <w:rPr>
+                          <w:b/>
+                          <w:bCs/>
+                        </w:rPr>
+                        <w:tab/>
+                      </w:r>
+                      <w:r>
+                        <w:t>0068</w:t>
+                      </w:r>
+                      <w:r>
+                        <w:rPr>
+                          <w:b/>
+                          <w:bCs/>
+                        </w:rPr>
+                        <w:tab/>
+                      </w:r>
+                      <w:r>
+                        <w:rPr>
+                          <w:b/>
+                          <w:bCs/>
+                        </w:rPr>
+                        <w:tab/>
+                      </w:r>
+                      <w:r>
+                        <w:rPr>
+                          <w:b/>
+                          <w:bCs/>
+                        </w:rPr>
+                        <w:tab/>
+                      </w:r>
+                      <w:r>
+                        <w:rPr>
+                          <w:b/>
+                          <w:bCs/>
+                        </w:rPr>
+                        <w:tab/>
+                      </w:r>
+                      <w:r>
+                        <w:rPr>
+                          <w:b/>
+                          <w:bCs/>
+                        </w:rPr>
+                        <w:tab/>
+                        <w:t>Estimación:</w:t>
+                      </w:r>
+                    </w:p>
+                    <w:p>
+                      <w:r>
+                        <w:rPr>
+                          <w:b/>
+                          <w:bCs/>
+                        </w:rPr>
+                        <w:t>Título:</w:t>
+                      </w:r>
+                      <w:r>
+                        <w:t xml:space="preserve"> Generación de lista de compra según la dieta.</w:t>
+                      </w:r>
+                    </w:p>
+                    <w:p>
+                      <w:pPr>
+                        <w:rPr>
+                          <w:b/>
+                          <w:bCs/>
+                        </w:rPr>
+                      </w:pPr>
+                      <w:r>
+                        <w:rPr>
+                          <w:b/>
+                          <w:bCs/>
+                        </w:rPr>
+                        <w:t>DESCRIPCIÓN:</w:t>
+                      </w:r>
+                      <w:r>
+                        <w:rPr>
+                          <w:b/>
+                          <w:bCs/>
+                        </w:rPr>
+                        <w:t xml:space="preserve"> </w:t>
+                      </w:r>
+                      <w:r>
+                        <w:t>Se generará una lista de la compra especifica según la dieta que siga el usuario</w:t>
+                      </w:r>
+                    </w:p>
+                    <w:p>
+                      <w:pPr>
+                        <w:rPr>
+                          <w:b/>
+                          <w:bCs/>
+                        </w:rPr>
+                      </w:pPr>
+                    </w:p>
+                    <w:p>
+                      <w:r>
+                        <w:rPr>
+                          <w:b/>
+                          <w:bCs/>
+                        </w:rPr>
+                        <w:t>VALIDACIÓN:</w:t>
+                      </w:r>
+                      <w:r>
+                        <w:rPr>
+                          <w:b/>
+                          <w:bCs/>
+                        </w:rPr>
+                        <w:t xml:space="preserve"> </w:t>
+                      </w:r>
+                      <w:r>
+                        <w:t>El usuario podrá, según su dieta acceder a un apartado denominado compra donde visualizará todos los elementos que debe comprar para llevar a cabo la dieta</w:t>
+                      </w:r>
+                    </w:p>
+                    <w:p>
+                      <w:pPr>
+                        <w:rPr>
+                          <w:b/>
+                          <w:bCs/>
+                        </w:rPr>
+                      </w:pPr>
+                    </w:p>
+                    <w:p/>
+                  </w:txbxContent>
+                </v:textbox>
+                <w10:wrap type="square"/>
+              </v:shape>
+            </w:pict>
+          </mc:Fallback>
+        </mc:AlternateContent>
+      </w:r>
+      <w:r>
+        <w:rPr>
+          <w:b/>
+          <w:bCs/>
+          <w:noProof/>
+        </w:rPr>
+        <mc:AlternateContent>
+          <mc:Choice Requires="wps">
+            <w:drawing>
+              <wp:anchor distT="45720" distB="45720" distL="114300" distR="114300" simplePos="0" relativeHeight="251672576" behindDoc="0" locked="0" layoutInCell="1" allowOverlap="1" wp14:anchorId="1198B6E2" wp14:editId="6C1ED784">
+                <wp:simplePos x="0" y="0"/>
+                <wp:positionH relativeFrom="column">
+                  <wp:posOffset>-792480</wp:posOffset>
+                </wp:positionH>
+                <wp:positionV relativeFrom="paragraph">
+                  <wp:posOffset>0</wp:posOffset>
+                </wp:positionV>
+                <wp:extent cx="5124450" cy="1404620"/>
+                <wp:effectExtent l="0" t="0" r="0" b="0"/>
+                <wp:wrapSquare wrapText="bothSides"/>
+                <wp:docPr id="8" name="Cuadro de texto 2"/>
+                <wp:cNvGraphicFramePr>
+                  <a:graphicFrameLocks xmlns:a="http://schemas.openxmlformats.org/drawingml/2006/main"/>
+                </wp:cNvGraphicFramePr>
+                <a:graphic xmlns:a="http://schemas.openxmlformats.org/drawingml/2006/main">
+                  <a:graphicData uri="http://schemas.microsoft.com/office/word/2010/wordprocessingShape">
+                    <wps:wsp>
+                      <wps:cNvSpPr txBox="1">
+                        <a:spLocks noChangeArrowheads="1"/>
+                      </wps:cNvSpPr>
+                      <wps:spPr bwMode="auto">
+                        <a:xfrm>
+                          <a:off x="0" y="0"/>
+                          <a:ext cx="5124450" cy="1404620"/>
+                        </a:xfrm>
+                        <a:prstGeom prst="rect">
+                          <a:avLst/>
+                        </a:prstGeom>
+                        <a:solidFill>
+                          <a:srgbClr val="FFFFFF"/>
+                        </a:solidFill>
+                        <a:ln w="9525">
+                          <a:noFill/>
+                          <a:miter lim="800000"/>
+                          <a:headEnd/>
+                          <a:tailEnd/>
+                        </a:ln>
+                      </wps:spPr>
+                      <wps:txbx>
+                        <w:txbxContent>
+                          <w:p>
+                            <w:pPr>
+                              <w:rPr>
+                                <w:b/>
+                                <w:bCs/>
+                              </w:rPr>
+                            </w:pPr>
+                            <w:r>
+                              <w:rPr>
+                                <w:b/>
+                                <w:bCs/>
+                              </w:rPr>
+                              <w:t>Fecha:</w:t>
+                            </w:r>
+                            <w:r>
+                              <w:rPr>
+                                <w:b/>
+                                <w:bCs/>
+                              </w:rPr>
+                              <w:tab/>
+                            </w:r>
+                            <w:r>
+                              <w:t>15 de octubre de 2020</w:t>
+                            </w:r>
+                            <w:r>
+                              <w:rPr>
+                                <w:b/>
+                                <w:bCs/>
+                              </w:rPr>
+                              <w:tab/>
+                            </w:r>
+                            <w:r>
+                              <w:rPr>
+                                <w:b/>
+                                <w:bCs/>
+                              </w:rPr>
+                              <w:tab/>
+                            </w:r>
+                            <w:r>
+                              <w:rPr>
+                                <w:b/>
+                                <w:bCs/>
+                              </w:rPr>
+                              <w:tab/>
+                            </w:r>
+                            <w:r>
+                              <w:rPr>
+                                <w:b/>
+                                <w:bCs/>
+                              </w:rPr>
+                              <w:tab/>
+                            </w:r>
+                            <w:r>
+                              <w:rPr>
+                                <w:b/>
+                                <w:bCs/>
+                              </w:rPr>
+                              <w:tab/>
+                              <w:t>Prioridad:</w:t>
+                            </w:r>
+                          </w:p>
+                          <w:p>
+                            <w:pPr>
+                              <w:rPr>
+                                <w:b/>
+                                <w:bCs/>
+                              </w:rPr>
+                            </w:pPr>
+                            <w:r>
+                              <w:rPr>
+                                <w:b/>
+                                <w:bCs/>
+                              </w:rPr>
+                              <w:t>Número de requisito:</w:t>
+                            </w:r>
+                            <w:r>
+                              <w:rPr>
+                                <w:b/>
+                                <w:bCs/>
+                              </w:rPr>
+                              <w:tab/>
+                            </w:r>
+                            <w:r>
+                              <w:t>0067</w:t>
+                            </w:r>
+                            <w:r>
+                              <w:rPr>
+                                <w:b/>
+                                <w:bCs/>
+                              </w:rPr>
+                              <w:tab/>
+                            </w:r>
+                            <w:r>
+                              <w:rPr>
+                                <w:b/>
+                                <w:bCs/>
+                              </w:rPr>
+                              <w:tab/>
+                            </w:r>
+                            <w:r>
+                              <w:rPr>
+                                <w:b/>
+                                <w:bCs/>
+                              </w:rPr>
+                              <w:tab/>
+                            </w:r>
+                            <w:r>
+                              <w:rPr>
+                                <w:b/>
+                                <w:bCs/>
+                              </w:rPr>
+                              <w:tab/>
+                            </w:r>
+                            <w:r>
+                              <w:rPr>
+                                <w:b/>
+                                <w:bCs/>
+                              </w:rPr>
+                              <w:tab/>
+                              <w:t>Estimación:</w:t>
+                            </w:r>
+                          </w:p>
+                          <w:p>
+                            <w:pPr>
+                              <w:rPr>
+                                <w:b/>
+                                <w:bCs/>
+                              </w:rPr>
+                            </w:pPr>
+                            <w:r>
+                              <w:rPr>
+                                <w:b/>
+                                <w:bCs/>
+                              </w:rPr>
+                              <w:t xml:space="preserve">Título: </w:t>
+                            </w:r>
+                            <w:r>
+                              <w:t>Dietas de usuario</w:t>
+                            </w:r>
+                          </w:p>
+                          <w:p>
+                            <w:r>
+                              <w:rPr>
+                                <w:b/>
+                                <w:bCs/>
+                              </w:rPr>
+                              <w:t>DESCRIPCIÓN:</w:t>
+                            </w:r>
+                            <w:r>
+                              <w:rPr>
+                                <w:b/>
+                                <w:bCs/>
+                              </w:rPr>
+                              <w:t xml:space="preserve"> </w:t>
+                            </w:r>
+                            <w:r>
+                              <w:t>El usuario podrá unirse a dietas variadas en función de su preferencia</w:t>
+                            </w:r>
+                          </w:p>
+                          <w:p>
+                            <w:pPr>
+                              <w:rPr>
+                                <w:b/>
+                                <w:bCs/>
+                              </w:rPr>
+                            </w:pPr>
+                          </w:p>
+                          <w:p>
+                            <w:r>
+                              <w:rPr>
+                                <w:b/>
+                                <w:bCs/>
+                              </w:rPr>
+                              <w:t>VALIDACIÓN:</w:t>
+                            </w:r>
+                            <w:r>
+                              <w:rPr>
+                                <w:b/>
+                                <w:bCs/>
+                              </w:rPr>
+                              <w:t xml:space="preserve"> </w:t>
+                            </w:r>
+                            <w:r>
+                              <w:t>El usuario es capaz de unirse a la dieta y puede ver cómo está estructurada</w:t>
+                            </w:r>
+                          </w:p>
+                          <w:p/>
+                        </w:txbxContent>
+                      </wps:txbx>
+                      <wps:bodyPr rot="0" vert="horz" wrap="square" lIns="91440" tIns="45720" rIns="91440" bIns="45720" anchor="t" anchorCtr="0">
+                        <a:spAutoFit/>
+                      </wps:bodyPr>
+                    </wps:wsp>
+                  </a:graphicData>
+                </a:graphic>
+                <wp14:sizeRelH relativeFrom="margin">
+                  <wp14:pctWidth>0</wp14:pctWidth>
+                </wp14:sizeRelH>
+                <wp14:sizeRelV relativeFrom="margin">
+                  <wp14:pctHeight>20000</wp14:pctHeight>
+                </wp14:sizeRelV>
+              </wp:anchor>
+            </w:drawing>
+          </mc:Choice>
+          <mc:Fallback>
+            <w:pict>
+              <v:shape w14:anchorId="1198B6E2" id="_x0000_s1036" type="#_x0000_t202" style="position:absolute;margin-left:-62.4pt;margin-top:0;width:403.5pt;height:110.6pt;z-index:251672576;visibility:visible;mso-wrap-style:square;mso-width-percent:0;mso-height-percent:200;mso-wrap-distance-left:9pt;mso-wrap-distance-top:3.6pt;mso-wrap-distance-right:9pt;mso-wrap-distance-bottom:3.6pt;mso-position-horizontal:absolute;mso-position-horizontal-relative:text;mso-position-vertical:absolute;mso-position-vertical-relative:text;mso-width-percent:0;mso-height-percent:200;mso-width-relative:margin;mso-height-relative:margin;v-text-anchor:top" o:gfxdata="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" stroked="f">
+                <v:textbox style="mso-fit-shape-to-text:t">
+                  <w:txbxContent>
+                    <w:p>
+                      <w:pPr>
+                        <w:rPr>
+                          <w:b/>
+                          <w:bCs/>
+                        </w:rPr>
+                      </w:pPr>
+                      <w:r>
+                        <w:rPr>
+                          <w:b/>
+                          <w:bCs/>
+                        </w:rPr>
+                        <w:t>Fecha:</w:t>
+                      </w:r>
+                      <w:r>
+                        <w:rPr>
+                          <w:b/>
+                          <w:bCs/>
+                        </w:rPr>
+                        <w:tab/>
+                      </w:r>
+                      <w:r>
+                        <w:t>15 de octubre de 2020</w:t>
+                      </w:r>
+                      <w:r>
+                        <w:rPr>
+                          <w:b/>
+                          <w:bCs/>
+                        </w:rPr>
+                        <w:tab/>
+                      </w:r>
+                      <w:r>
+                        <w:rPr>
+                          <w:b/>
+                          <w:bCs/>
+                        </w:rPr>
+                        <w:tab/>
+                      </w:r>
+                      <w:r>
+                        <w:rPr>
+                          <w:b/>
+                          <w:bCs/>
+                        </w:rPr>
+                        <w:tab/>
+                      </w:r>
+                      <w:r>
+                        <w:rPr>
+                          <w:b/>
+                          <w:bCs/>
+                        </w:rPr>
+                        <w:tab/>
+                      </w:r>
+                      <w:r>
+                        <w:rPr>
+                          <w:b/>
+                          <w:bCs/>
+                        </w:rPr>
+                        <w:tab/>
+                        <w:t>Prioridad:</w:t>
+                      </w:r>
+                    </w:p>
+                    <w:p>
+                      <w:pPr>
+                        <w:rPr>
+                          <w:b/>
+                          <w:bCs/>
+                        </w:rPr>
+                      </w:pPr>
+                      <w:r>
+                        <w:rPr>
+                          <w:b/>
+                          <w:bCs/>
+                        </w:rPr>
+                        <w:t>Número de requisito:</w:t>
+                      </w:r>
+                      <w:r>
+                        <w:rPr>
+                          <w:b/>
+                          <w:bCs/>
+                        </w:rPr>
+                        <w:tab/>
+                      </w:r>
+                      <w:r>
+                        <w:t>0067</w:t>
+                      </w:r>
+                      <w:r>
+                        <w:rPr>
+                          <w:b/>
+                          <w:bCs/>
+                        </w:rPr>
+                        <w:tab/>
+                      </w:r>
+                      <w:r>
+                        <w:rPr>
+                          <w:b/>
+                          <w:bCs/>
+                        </w:rPr>
+                        <w:tab/>
+                      </w:r>
+                      <w:r>
+                        <w:rPr>
+                          <w:b/>
+                          <w:bCs/>
+                        </w:rPr>
+                        <w:tab/>
+                      </w:r>
+                      <w:r>
+                        <w:rPr>
+                          <w:b/>
+                          <w:bCs/>
+                        </w:rPr>
+                        <w:tab/>
+                      </w:r>
+                      <w:r>
+                        <w:rPr>
+                          <w:b/>
+                          <w:bCs/>
+                        </w:rPr>
+                        <w:tab/>
+                        <w:t>Estimación:</w:t>
+                      </w:r>
+                    </w:p>
+                    <w:p>
+                      <w:pPr>
+                        <w:rPr>
+                          <w:b/>
+                          <w:bCs/>
+                        </w:rPr>
+                      </w:pPr>
+                      <w:r>
+                        <w:rPr>
+                          <w:b/>
+                          <w:bCs/>
+                        </w:rPr>
+                        <w:t xml:space="preserve">Título: </w:t>
+                      </w:r>
+                      <w:r>
+                        <w:t>Dietas de usuario</w:t>
+                      </w:r>
+                    </w:p>
+                    <w:p>
+                      <w:r>
+                        <w:rPr>
+                          <w:b/>
+                          <w:bCs/>
+                        </w:rPr>
+                        <w:t>DESCRIPCIÓN:</w:t>
+                      </w:r>
+                      <w:r>
+                        <w:rPr>
+                          <w:b/>
+                          <w:bCs/>
+                        </w:rPr>
+                        <w:t xml:space="preserve"> </w:t>
+                      </w:r>
+                      <w:r>
+                        <w:t>El usuario podrá unirse a dietas variadas en función de su preferencia</w:t>
+                      </w:r>
+                    </w:p>
+                    <w:p>
+                      <w:pPr>
+                        <w:rPr>
+                          <w:b/>
+                          <w:bCs/>
+                        </w:rPr>
+                      </w:pPr>
+                    </w:p>
+                    <w:p>
+                      <w:r>
+                        <w:rPr>
+                          <w:b/>
+                          <w:bCs/>
+                        </w:rPr>
+                        <w:t>VALIDACIÓN:</w:t>
+                      </w:r>
+                      <w:r>
+                        <w:rPr>
+                          <w:b/>
+                          <w:bCs/>
+                        </w:rPr>
+                        <w:t xml:space="preserve"> </w:t>
+                      </w:r>
+                      <w:r>
+                        <w:t>El usuario es capaz de unirse a la dieta y puede ver cómo está estructurada</w:t>
+                      </w:r>
+                    </w:p>
+                    <w:p/>
+                  </w:txbxContent>
+                </v:textbox>
+                <w10:wrap type="square"/>
+              </v:shape>
+            </w:pict>
+          </mc:Fallback>
+        </mc:AlternateContent>
+      </w:r>
+    </w:p>
+    <w:p/>
+    <w:p/>
+    <w:p>
+      <w:r>
+        <w:rPr>
+          <w:b/>
+          <w:bCs/>
+          <w:noProof/>
+        </w:rPr>
+        <mc:AlternateContent>
+          <mc:Choice Requires="wps">
+            <w:drawing>
+              <wp:anchor distT="45720" distB="45720" distL="114300" distR="114300" simplePos="0" relativeHeight="251678720" behindDoc="0" locked="0" layoutInCell="1" allowOverlap="1" wp14:anchorId="37E4F748" wp14:editId="281CAF8D">
+                <wp:simplePos x="0" y="0"/>
+                <wp:positionH relativeFrom="page">
+                  <wp:posOffset>5605780</wp:posOffset>
+                </wp:positionH>
+                <wp:positionV relativeFrom="paragraph">
+                  <wp:posOffset>-441325</wp:posOffset>
+                </wp:positionV>
+                <wp:extent cx="4972050" cy="2651760"/>
+                <wp:effectExtent l="0" t="0" r="0" b="0"/>
+                <wp:wrapSquare wrapText="bothSides"/>
+                <wp:docPr id="11" name="Cuadro de texto 11"/>
+                <wp:cNvGraphicFramePr>
+                  <a:graphicFrameLocks xmlns:a="http://schemas.openxmlformats.org/drawingml/2006/main"/>
+                </wp:cNvGraphicFramePr>
+                <a:graphic xmlns:a="http://schemas.openxmlformats.org/drawingml/2006/main">
+                  <a:graphicData uri="http://schemas.microsoft.com/office/word/2010/wordprocessingShape">
+                    <wps:wsp>
+                      <wps:cNvSpPr txBox="1">
+                        <a:spLocks noChangeArrowheads="1"/>
+                      </wps:cNvSpPr>
+                      <wps:spPr bwMode="auto">
+                        <a:xfrm>
+                          <a:off x="0" y="0"/>
+                          <a:ext cx="4972050" cy="2651760"/>
+                        </a:xfrm>
+                        <a:prstGeom prst="rect">
+                          <a:avLst/>
+                        </a:prstGeom>
+                        <a:solidFill>
+                          <a:srgbClr val="FFFFFF"/>
+                        </a:solidFill>
+                        <a:ln w="9525">
+                          <a:noFill/>
+                          <a:miter lim="800000"/>
+                          <a:headEnd/>
+                          <a:tailEnd/>
+                        </a:ln>
+                      </wps:spPr>
+                      <wps:txbx>
+                        <w:txbxContent>
+                          <w:p>
+                            <w:pPr>
+                              <w:rPr>
+                                <w:b/>
+                                <w:bCs/>
+                              </w:rPr>
+                            </w:pPr>
+                            <w:r>
+                              <w:rPr>
+                                <w:b/>
+                                <w:bCs/>
+                              </w:rPr>
+                              <w:t>Fecha:</w:t>
+                            </w:r>
+                            <w:r>
+                              <w:rPr>
+                                <w:b/>
+                                <w:bCs/>
+                              </w:rPr>
+                              <w:t xml:space="preserve"> </w:t>
+                            </w:r>
+                            <w:r>
+                              <w:rPr>
+                                <w:b/>
+                                <w:bCs/>
+                              </w:rPr>
+                              <w:tab/>
+                            </w:r>
+                            <w:r>
+                              <w:t>15 de octubre de 2020</w:t>
+                            </w:r>
+                            <w:r>
+                              <w:rPr>
+                                <w:b/>
+                                <w:bCs/>
+                              </w:rPr>
+                              <w:tab/>
+                            </w:r>
+                            <w:r>
+                              <w:rPr>
+                                <w:b/>
+                                <w:bCs/>
+                              </w:rPr>
+                              <w:tab/>
+                            </w:r>
+                            <w:r>
+                              <w:rPr>
+                                <w:b/>
+                                <w:bCs/>
+                              </w:rPr>
+                              <w:tab/>
+                            </w:r>
+                            <w:r>
+                              <w:rPr>
+                                <w:b/>
+                                <w:bCs/>
+                              </w:rPr>
+                              <w:tab/>
+                            </w:r>
+                            <w:r>
+                              <w:rPr>
+                                <w:b/>
+                                <w:bCs/>
+                              </w:rPr>
+                              <w:tab/>
+                              <w:t>Prioridad:</w:t>
+                            </w:r>
+                          </w:p>
+                          <w:p>
+                            <w:r>
+                              <w:rPr>
+                                <w:b/>
+                                <w:bCs/>
+                              </w:rPr>
+                              <w:t>Número de requisito:</w:t>
+                            </w:r>
+                            <w:r>
+                              <w:rPr>
+                                <w:b/>
+                                <w:bCs/>
+                              </w:rPr>
+                              <w:t xml:space="preserve"> </w:t>
+                            </w:r>
+                            <w:r>
+                              <w:rPr>
+                                <w:b/>
+                                <w:bCs/>
+                              </w:rPr>
+                              <w:tab/>
+                            </w:r>
+                            <w:r>
+                              <w:t>0070</w:t>
+                            </w:r>
+                            <w:r>
+                              <w:rPr>
+                                <w:b/>
+                                <w:bCs/>
+                              </w:rPr>
+                              <w:tab/>
+                            </w:r>
+                            <w:r>
+                              <w:rPr>
+                                <w:b/>
+                                <w:bCs/>
+                              </w:rPr>
+                              <w:tab/>
+                            </w:r>
+                            <w:r>
+                              <w:rPr>
+                                <w:b/>
+                                <w:bCs/>
+                              </w:rPr>
+                              <w:tab/>
+                            </w:r>
+                            <w:r>
+                              <w:rPr>
+                                <w:b/>
+                                <w:bCs/>
+                              </w:rPr>
+                              <w:tab/>
+                            </w:r>
+                            <w:r>
+                              <w:rPr>
+                                <w:b/>
+                                <w:bCs/>
+                              </w:rPr>
+                              <w:tab/>
+                              <w:t>Estimación:</w:t>
+                            </w:r>
+                          </w:p>
+                          <w:p>
+                            <w:r>
+                              <w:rPr>
+                                <w:b/>
+                                <w:bCs/>
+                              </w:rPr>
+                              <w:t>Título:</w:t>
+                            </w:r>
+                            <w:r>
+                              <w:t xml:space="preserve"> Compra de comida entre usuarios.</w:t>
+                            </w:r>
+                          </w:p>
+                          <w:p>
+                            <w:pPr>
+                              <w:rPr>
+                                <w:b/>
+                                <w:bCs/>
+                              </w:rPr>
+                            </w:pPr>
+                            <w:r>
+                              <w:rPr>
+                                <w:b/>
+                                <w:bCs/>
+                              </w:rPr>
+                              <w:t>DESCRIPCIÓN:</w:t>
+                            </w:r>
+                            <w:r>
+                              <w:rPr>
+                                <w:b/>
+                                <w:bCs/>
+                              </w:rPr>
+                              <w:t xml:space="preserve"> </w:t>
+                            </w:r>
+                            <w:r>
+                              <w:t>Los usuarios podrán vender comida hecha de las recetas de la aplicación.</w:t>
+                            </w:r>
+                          </w:p>
+                          <w:p>
+                            <w:r>
+                              <w:rPr>
+                                <w:b/>
+                                <w:bCs/>
+                              </w:rPr>
+                              <w:t>VALIDACIÓN:</w:t>
+                            </w:r>
+                            <w:r>
+                              <w:rPr>
+                                <w:b/>
+                                <w:bCs/>
+                              </w:rPr>
+                              <w:t xml:space="preserve"> </w:t>
+                            </w:r>
+                            <w:r>
+                              <w:t xml:space="preserve">El usuario vendedor debe poder subir una descripción de la comida hecha a la </w:t>
+                            </w:r>
+                            <w:proofErr w:type="gramStart"/>
+                            <w:r>
+                              <w:t>app</w:t>
+                            </w:r>
+                            <w:proofErr w:type="gramEnd"/>
+                            <w:r>
+                              <w:t xml:space="preserve"> y podrá fijar el precio que desee y el comprador debe tener un carrito donde guardar la comida que desee comprar.</w:t>
+                            </w:r>
+                          </w:p>
+                          <w:p>
+                            <w:pPr>
+                              <w:rPr>
+                                <w:b/>
+                                <w:bCs/>
+                              </w:rPr>
+                            </w:pPr>
+                          </w:p>
+                          <w:p/>
+                        </w:txbxContent>
+                      </wps:txbx>
+                      <wps:bodyPr rot="0" vert="horz" wrap="square" lIns="91440" tIns="45720" rIns="91440" bIns="45720" anchor="t" anchorCtr="0">
+                        <a:noAutofit/>
+                      </wps:bodyPr>
+                    </wps:wsp>
+                  </a:graphicData>
+                </a:graphic>
+                <wp14:sizeRelH relativeFrom="margin">
+                  <wp14:pctWidth>0</wp14:pctWidth>
+                </wp14:sizeRelH>
+                <wp14:sizeRelV relativeFrom="margin">
+                  <wp14:pctHeight>0</wp14:pctHeight>
+                </wp14:sizeRelV>
+              </wp:anchor>
+            </w:drawing>
+          </mc:Choice>
+          <mc:Fallback>
+            <w:pict>
+              <v:shape w14:anchorId="37E4F748" id="Cuadro de texto 11" o:spid="_x0000_s1037" type="#_x0000_t202" style="position:absolute;margin-left:441.4pt;margin-top:-34.75pt;width:391.5pt;height:208.8pt;z-index:251678720;visibility:visible;mso-wrap-style:square;mso-width-percent:0;mso-height-percent:0;mso-wrap-distance-left:9pt;mso-wrap-distance-top:3.6pt;mso-wrap-distance-right:9pt;mso-wrap-distance-bottom:3.6pt;mso-position-horizontal:absolute;mso-position-horizontal-relative:page;mso-position-vertical:absolute;mso-position-vertical-relative:text;mso-width-percent:0;mso-height-percent:0;mso-width-relative:margin;mso-height-relative:margin;v-text-anchor:top" o:gfxdata="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" stroked="f">
+                <v:textbox>
+                  <w:txbxContent>
+                    <w:p>
+                      <w:pPr>
+                        <w:rPr>
+                          <w:b/>
+                          <w:bCs/>
+                        </w:rPr>
+                      </w:pPr>
+                      <w:r>
+                        <w:rPr>
+                          <w:b/>
+                          <w:bCs/>
+                        </w:rPr>
+                        <w:t>Fecha:</w:t>
+                      </w:r>
+                      <w:r>
+                        <w:rPr>
+                          <w:b/>
+                          <w:bCs/>
+                        </w:rPr>
+                        <w:t xml:space="preserve"> </w:t>
+                      </w:r>
+                      <w:r>
+                        <w:rPr>
+                          <w:b/>
+                          <w:bCs/>
+                        </w:rPr>
+                        <w:tab/>
+                      </w:r>
+                      <w:r>
+                        <w:t>15 de octubre de 2020</w:t>
+                      </w:r>
+                      <w:r>
+                        <w:rPr>
+                          <w:b/>
+                          <w:bCs/>
+                        </w:rPr>
+                        <w:tab/>
+                      </w:r>
+                      <w:r>
+                        <w:rPr>
+                          <w:b/>
+                          <w:bCs/>
+                        </w:rPr>
+                        <w:tab/>
+                      </w:r>
+                      <w:r>
+                        <w:rPr>
+                          <w:b/>
+                          <w:bCs/>
+                        </w:rPr>
+                        <w:tab/>
+                      </w:r>
+                      <w:r>
+                        <w:rPr>
+                          <w:b/>
+                          <w:bCs/>
+                        </w:rPr>
+                        <w:tab/>
+                      </w:r>
+                      <w:r>
+                        <w:rPr>
+                          <w:b/>
+                          <w:bCs/>
+                        </w:rPr>
+                        <w:tab/>
+                        <w:t>Prioridad:</w:t>
+                      </w:r>
+                    </w:p>
+                    <w:p>
+                      <w:r>
+                        <w:rPr>
+                          <w:b/>
+                          <w:bCs/>
+                        </w:rPr>
+                        <w:t>Número de requisito:</w:t>
+                      </w:r>
+                      <w:r>
+                        <w:rPr>
+                          <w:b/>
+                          <w:bCs/>
+                        </w:rPr>
+                        <w:t xml:space="preserve"> </w:t>
+                      </w:r>
+                      <w:r>
+                        <w:rPr>
+                          <w:b/>
+                          <w:bCs/>
+                        </w:rPr>
+                        <w:tab/>
+                      </w:r>
+                      <w:r>
+                        <w:t>0070</w:t>
+                      </w:r>
+                      <w:r>
+                        <w:rPr>
+                          <w:b/>
+                          <w:bCs/>
+                        </w:rPr>
+                        <w:tab/>
+                      </w:r>
+                      <w:r>
+                        <w:rPr>
+                          <w:b/>
+                          <w:bCs/>
+                        </w:rPr>
+                        <w:tab/>
+                      </w:r>
+                      <w:r>
+                        <w:rPr>
+                          <w:b/>
+                          <w:bCs/>
+                        </w:rPr>
+                        <w:tab/>
+                      </w:r>
+                      <w:r>
+                        <w:rPr>
+                          <w:b/>
+                          <w:bCs/>
+                        </w:rPr>
+                        <w:tab/>
+                      </w:r>
+                      <w:r>
+                        <w:rPr>
+                          <w:b/>
+                          <w:bCs/>
+                        </w:rPr>
+                        <w:tab/>
+                        <w:t>Estimación:</w:t>
+                      </w:r>
+                    </w:p>
+                    <w:p>
+                      <w:r>
+                        <w:rPr>
+                          <w:b/>
+                          <w:bCs/>
+                        </w:rPr>
+                        <w:t>Título:</w:t>
+                      </w:r>
+                      <w:r>
+                        <w:t xml:space="preserve"> Compra de comida entre usuarios.</w:t>
+                      </w:r>
+                    </w:p>
+                    <w:p>
+                      <w:pPr>
+                        <w:rPr>
+                          <w:b/>
+                          <w:bCs/>
+                        </w:rPr>
+                      </w:pPr>
+                      <w:r>
+                        <w:rPr>
+                          <w:b/>
+                          <w:bCs/>
+                        </w:rPr>
+                        <w:t>DESCRIPCIÓN:</w:t>
+                      </w:r>
+                      <w:r>
+                        <w:rPr>
+                          <w:b/>
+                          <w:bCs/>
+                        </w:rPr>
+                        <w:t xml:space="preserve"> </w:t>
+                      </w:r>
+                      <w:r>
+                        <w:t>Los usuarios podrán vender comida hecha de las recetas de la aplicación.</w:t>
+                      </w:r>
+                    </w:p>
+                    <w:p>
+                      <w:r>
+                        <w:rPr>
+                          <w:b/>
+                          <w:bCs/>
+                        </w:rPr>
+                        <w:t>VALIDACIÓN:</w:t>
+                      </w:r>
+                      <w:r>
+                        <w:rPr>
+                          <w:b/>
+                          <w:bCs/>
+                        </w:rPr>
+                        <w:t xml:space="preserve"> </w:t>
+                      </w:r>
+                      <w:r>
+                        <w:t xml:space="preserve">El usuario vendedor debe poder subir una descripción de la comida hecha a la </w:t>
+                      </w:r>
+                      <w:proofErr w:type="gramStart"/>
+                      <w:r>
+                        <w:t>app</w:t>
+                      </w:r>
+                      <w:proofErr w:type="gramEnd"/>
+                      <w:r>
+                        <w:t xml:space="preserve"> y podrá fijar el precio que desee y el comprador debe tener un carrito donde guardar la comida que desee comprar.</w:t>
+                      </w:r>
+                    </w:p>
+                    <w:p>
+                      <w:pPr>
+                        <w:rPr>
+                          <w:b/>
+                          <w:bCs/>
+                        </w:rPr>
+                      </w:pPr>
+                    </w:p>
+                    <w:p/>
+                  </w:txbxContent>
+                </v:textbox>
+                <w10:wrap type="square" anchorx="page"/>
+              </v:shape>
+            </w:pict>
+          </mc:Fallback>
+        </mc:AlternateContent>
+      </w:r>
+    </w:p>
+    <w:p/>
+    <w:p/>
+    <w:p/>
+    <w:p/>
+    <w:p/>
+    <w:p>
+      <w:pPr>
+        <w:jc w:val="right"/>
+      </w:pPr>
+    </w:p>
+    <w:p>
+      <w:pPr>
+        <w:jc w:val="right"/>
+      </w:pPr>
+    </w:p>
+    <w:p>
+      <w:pPr>
+        <w:jc w:val="right"/>
+      </w:pPr>
+      <w:r>
+        <w:rPr>
+          <w:b/>
+          <w:bCs/>
+          <w:noProof/>
+        </w:rPr>
+        <w:lastRenderedPageBreak/>
+        <mc:AlternateContent>
+          <mc:Choice Requires="wps">
+            <w:drawing>
+              <wp:anchor distT="45720" distB="45720" distL="114300" distR="114300" simplePos="0" relativeHeight="251686912" behindDoc="0" locked="0" layoutInCell="1" allowOverlap="1" wp14:anchorId="1DEB0DB7" wp14:editId="52B098B3">
+                <wp:simplePos x="0" y="0"/>
+                <wp:positionH relativeFrom="page">
+                  <wp:posOffset>5539740</wp:posOffset>
+                </wp:positionH>
+                <wp:positionV relativeFrom="paragraph">
+                  <wp:posOffset>2409825</wp:posOffset>
+                </wp:positionV>
+                <wp:extent cx="5124450" cy="1404620"/>
+                <wp:effectExtent l="0" t="0" r="0" b="1905"/>
+                <wp:wrapSquare wrapText="bothSides"/>
+                <wp:docPr id="15" name="Cuadro de texto 2"/>
+                <wp:cNvGraphicFramePr>
+                  <a:graphicFrameLocks xmlns:a="http://schemas.openxmlformats.org/drawingml/2006/main"/>
+                </wp:cNvGraphicFramePr>
+                <a:graphic xmlns:a="http://schemas.openxmlformats.org/drawingml/2006/main">
+                  <a:graphicData uri="http://schemas.microsoft.com/office/word/2010/wordprocessingShape">
+                    <wps:wsp>
+                      <wps:cNvSpPr txBox="1">
+                        <a:spLocks noChangeArrowheads="1"/>
+                      </wps:cNvSpPr>
+                      <wps:spPr bwMode="auto">
+                        <a:xfrm>
+                          <a:off x="0" y="0"/>
+                          <a:ext cx="5124450" cy="1404620"/>
+                        </a:xfrm>
+                        <a:prstGeom prst="rect">
+                          <a:avLst/>
+                        </a:prstGeom>
+                        <a:solidFill>
+                          <a:srgbClr val="FFFFFF"/>
+                        </a:solidFill>
+                        <a:ln w="9525">
+                          <a:noFill/>
+                          <a:miter lim="800000"/>
+                          <a:headEnd/>
+                          <a:tailEnd/>
+                        </a:ln>
+                      </wps:spPr>
+                      <wps:txbx>
+                        <w:txbxContent>
+                          <w:p>
+                            <w:pPr>
+                              <w:rPr>
+                                <w:b/>
+                                <w:bCs/>
+                              </w:rPr>
+                            </w:pPr>
+                            <w:r>
+                              <w:rPr>
+                                <w:b/>
+                                <w:bCs/>
+                              </w:rPr>
+                              <w:t>Fecha:</w:t>
+                            </w:r>
+                            <w:r>
+                              <w:rPr>
+                                <w:b/>
+                                <w:bCs/>
+                              </w:rPr>
+                              <w:tab/>
+                            </w:r>
+                            <w:r>
+                              <w:t>15 de octubre de 2020</w:t>
+                            </w:r>
+                            <w:r>
+                              <w:rPr>
+                                <w:b/>
+                                <w:bCs/>
+                              </w:rPr>
+                              <w:tab/>
+                            </w:r>
+                            <w:r>
+                              <w:rPr>
+                                <w:b/>
+                                <w:bCs/>
+                              </w:rPr>
+                              <w:tab/>
+                            </w:r>
+                            <w:r>
+                              <w:rPr>
+                                <w:b/>
+                                <w:bCs/>
+                              </w:rPr>
+                              <w:tab/>
+                            </w:r>
+                            <w:r>
+                              <w:rPr>
+                                <w:b/>
+                                <w:bCs/>
+                              </w:rPr>
+                              <w:tab/>
+                            </w:r>
+                            <w:r>
+                              <w:rPr>
+                                <w:b/>
+                                <w:bCs/>
+                              </w:rPr>
+                              <w:tab/>
+                              <w:t>Prioridad:</w:t>
+                            </w:r>
+                          </w:p>
+                          <w:p>
+                            <w:pPr>
+                              <w:rPr>
+                                <w:b/>
+                                <w:bCs/>
+                              </w:rPr>
+                            </w:pPr>
+                            <w:r>
+                              <w:rPr>
+                                <w:b/>
+                                <w:bCs/>
+                              </w:rPr>
+                              <w:t>Número de requisito:</w:t>
+                            </w:r>
+                            <w:r>
+                              <w:rPr>
+                                <w:b/>
+                                <w:bCs/>
+                              </w:rPr>
+                              <w:tab/>
+                            </w:r>
+                            <w:r>
+                              <w:t>0074</w:t>
+                            </w:r>
+                            <w:r>
+                              <w:rPr>
+                                <w:b/>
+                                <w:bCs/>
+                              </w:rPr>
+                              <w:tab/>
+                            </w:r>
+                            <w:r>
+                              <w:rPr>
+                                <w:b/>
+                                <w:bCs/>
+                              </w:rPr>
+                              <w:tab/>
+                            </w:r>
+                            <w:r>
+                              <w:rPr>
+                                <w:b/>
+                                <w:bCs/>
+                              </w:rPr>
+                              <w:tab/>
+                            </w:r>
+                            <w:r>
+                              <w:rPr>
+                                <w:b/>
+                                <w:bCs/>
+                              </w:rPr>
+                              <w:tab/>
+                            </w:r>
+                            <w:r>
+                              <w:rPr>
+                                <w:b/>
+                                <w:bCs/>
+                              </w:rPr>
+                              <w:tab/>
+                              <w:t>Estimación:</w:t>
+                            </w:r>
+                          </w:p>
+                          <w:p>
+                            <w:pPr>
+                              <w:rPr>
+                                <w:b/>
+                                <w:bCs/>
+                              </w:rPr>
+                            </w:pPr>
+                            <w:r>
+                              <w:rPr>
+                                <w:b/>
+                                <w:bCs/>
+                              </w:rPr>
+                              <w:t xml:space="preserve">Título: </w:t>
+                            </w:r>
+                            <w:r>
+                              <w:t>Aplicación multiplataforma</w:t>
+                            </w:r>
+                          </w:p>
+                          <w:p>
+                            <w:pPr>
+                              <w:rPr>
+                                <w:b/>
+                                <w:bCs/>
+                              </w:rPr>
+                            </w:pPr>
+                            <w:r>
+                              <w:rPr>
+                                <w:b/>
+                                <w:bCs/>
+                              </w:rPr>
+                              <w:t>DESCRIPCIÓN:</w:t>
+                            </w:r>
+                            <w:r>
+                              <w:rPr>
+                                <w:b/>
+                                <w:bCs/>
+                              </w:rPr>
+                              <w:t xml:space="preserve"> </w:t>
+                            </w:r>
+                            <w:r>
+                              <w:t>La aplicación debe funcionar en todos los sistemas operativos, incluyendo teléfonos y ordenadores.</w:t>
+                            </w:r>
+                          </w:p>
+                          <w:p>
+                            <w:r>
+                              <w:rPr>
+                                <w:b/>
+                                <w:bCs/>
+                              </w:rPr>
+                              <w:t>VALIDACIÓN:</w:t>
+                            </w:r>
+                            <w:r>
+                              <w:rPr>
+                                <w:b/>
+                                <w:bCs/>
+                              </w:rPr>
+                              <w:t xml:space="preserve"> </w:t>
+                            </w:r>
+                            <w:r>
+                              <w:t>El usuario es capaz de ejecutar la aplicación tanto en un terminal Linux, como Windows, como MacOS, como en teléfonos móviles.</w:t>
+                            </w:r>
+                          </w:p>
+                          <w:p/>
+                        </w:txbxContent>
+                      </wps:txbx>
+                      <wps:bodyPr rot="0" vert="horz" wrap="square" lIns="91440" tIns="45720" rIns="91440" bIns="45720" anchor="t" anchorCtr="0">
+                        <a:spAutoFit/>
+                      </wps:bodyPr>
+                    </wps:wsp>
+                  </a:graphicData>
+                </a:graphic>
+                <wp14:sizeRelH relativeFrom="margin">
+                  <wp14:pctWidth>0</wp14:pctWidth>
+                </wp14:sizeRelH>
+                <wp14:sizeRelV relativeFrom="margin">
+                  <wp14:pctHeight>20000</wp14:pctHeight>
+                </wp14:sizeRelV>
+              </wp:anchor>
+            </w:drawing>
+          </mc:Choice>
+          <mc:Fallback>
+            <w:pict>
+              <v:shape w14:anchorId="1DEB0DB7" id="_x0000_s1038" type="#_x0000_t202" style="position:absolute;left:0;text-align:left;margin-left:436.2pt;margin-top:189.75pt;width:403.5pt;height:110.6pt;z-index:251686912;visibility:visible;mso-wrap-style:square;mso-width-percent:0;mso-height-percent:200;mso-wrap-distance-left:9pt;mso-wrap-distance-top:3.6pt;mso-wrap-distance-right:9pt;mso-wrap-distance-bottom:3.6pt;mso-position-horizontal:absolute;mso-position-horizontal-relative:page;mso-position-vertical:absolute;mso-position-vertical-relative:text;mso-width-percent:0;mso-height-percent:200;mso-width-relative:margin;mso-height-relative:margin;v-text-anchor:top" o:gfxdata="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" stroked="f">
+                <v:textbox style="mso-fit-shape-to-text:t">
+                  <w:txbxContent>
+                    <w:p>
+                      <w:pPr>
+                        <w:rPr>
+                          <w:b/>
+                          <w:bCs/>
+                        </w:rPr>
+                      </w:pPr>
+                      <w:r>
+                        <w:rPr>
+                          <w:b/>
+                          <w:bCs/>
+                        </w:rPr>
+                        <w:t>Fecha:</w:t>
+                      </w:r>
+                      <w:r>
+                        <w:rPr>
+                          <w:b/>
+                          <w:bCs/>
+                        </w:rPr>
+                        <w:tab/>
+                      </w:r>
+                      <w:r>
+                        <w:t>15 de octubre de 2020</w:t>
+                      </w:r>
+                      <w:r>
+                        <w:rPr>
+                          <w:b/>
+                          <w:bCs/>
+                        </w:rPr>
+                        <w:tab/>
+                      </w:r>
+                      <w:r>
+                        <w:rPr>
+                          <w:b/>
+                          <w:bCs/>
+                        </w:rPr>
+                        <w:tab/>
+                      </w:r>
+                      <w:r>
+                        <w:rPr>
+                          <w:b/>
+                          <w:bCs/>
+                        </w:rPr>
+                        <w:tab/>
+                      </w:r>
+                      <w:r>
+                        <w:rPr>
+                          <w:b/>
+                          <w:bCs/>
+                        </w:rPr>
+                        <w:tab/>
+                      </w:r>
+                      <w:r>
+                        <w:rPr>
+                          <w:b/>
+                          <w:bCs/>
+                        </w:rPr>
+                        <w:tab/>
+                        <w:t>Prioridad:</w:t>
+                      </w:r>
+                    </w:p>
+                    <w:p>
+                      <w:pPr>
+                        <w:rPr>
+                          <w:b/>
+                          <w:bCs/>
+                        </w:rPr>
+                      </w:pPr>
+                      <w:r>
+                        <w:rPr>
+                          <w:b/>
+                          <w:bCs/>
+                        </w:rPr>
+                        <w:t>Número de requisito:</w:t>
+                      </w:r>
+                      <w:r>
+                        <w:rPr>
+                          <w:b/>
+                          <w:bCs/>
+                        </w:rPr>
+                        <w:tab/>
+                      </w:r>
+                      <w:r>
+                        <w:t>0074</w:t>
+                      </w:r>
+                      <w:r>
+                        <w:rPr>
+                          <w:b/>
+                          <w:bCs/>
+                        </w:rPr>
+                        <w:tab/>
+                      </w:r>
+                      <w:r>
+                        <w:rPr>
+                          <w:b/>
+                          <w:bCs/>
+                        </w:rPr>
+                        <w:tab/>
+                      </w:r>
+                      <w:r>
+                        <w:rPr>
+                          <w:b/>
+                          <w:bCs/>
+                        </w:rPr>
+                        <w:tab/>
+                      </w:r>
+                      <w:r>
+                        <w:rPr>
+                          <w:b/>
+                          <w:bCs/>
+                        </w:rPr>
+                        <w:tab/>
+                      </w:r>
+                      <w:r>
+                        <w:rPr>
+                          <w:b/>
+                          <w:bCs/>
+                        </w:rPr>
+                        <w:tab/>
+                        <w:t>Estimación:</w:t>
+                      </w:r>
+                    </w:p>
+                    <w:p>
+                      <w:pPr>
+                        <w:rPr>
+                          <w:b/>
+                          <w:bCs/>
+                        </w:rPr>
+                      </w:pPr>
+                      <w:r>
+                        <w:rPr>
+                          <w:b/>
+                          <w:bCs/>
+                        </w:rPr>
+                        <w:t xml:space="preserve">Título: </w:t>
+                      </w:r>
+                      <w:r>
+                        <w:t>Aplicación multiplataforma</w:t>
+                      </w:r>
+                    </w:p>
+                    <w:p>
+                      <w:pPr>
+                        <w:rPr>
+                          <w:b/>
+                          <w:bCs/>
+                        </w:rPr>
+                      </w:pPr>
+                      <w:r>
+                        <w:rPr>
+                          <w:b/>
+                          <w:bCs/>
+                        </w:rPr>
+                        <w:t>DESCRIPCIÓN:</w:t>
+                      </w:r>
+                      <w:r>
+                        <w:rPr>
+                          <w:b/>
+                          <w:bCs/>
+                        </w:rPr>
+                        <w:t xml:space="preserve"> </w:t>
+                      </w:r>
+                      <w:r>
+                        <w:t>La aplicación debe funcionar en todos los sistemas operativos, incluyendo teléfonos y ordenadores.</w:t>
+                      </w:r>
+                    </w:p>
+                    <w:p>
+                      <w:r>
+                        <w:rPr>
+                          <w:b/>
+                          <w:bCs/>
+                        </w:rPr>
+                        <w:t>VALIDACIÓN:</w:t>
+                      </w:r>
+                      <w:r>
+                        <w:rPr>
+                          <w:b/>
+                          <w:bCs/>
+                        </w:rPr>
+                        <w:t xml:space="preserve"> </w:t>
+                      </w:r>
+                      <w:r>
+                        <w:t>El usuario es capaz de ejecutar la aplicación tanto en un terminal Linux, como Windows, como MacOS, como en teléfonos móviles.</w:t>
+                      </w:r>
+                    </w:p>
+                    <w:p/>
+                  </w:txbxContent>
+                </v:textbox>
+                <w10:wrap type="square" anchorx="page"/>
+              </v:shape>
+            </w:pict>
+          </mc:Fallback>
+        </mc:AlternateContent>
+      </w:r>
+      <w:r>
+        <w:rPr>
+          <w:b/>
+          <w:bCs/>
+          <w:noProof/>
+        </w:rPr>
+        <mc:AlternateContent>
+          <mc:Choice Requires="wps">
+            <w:drawing>
+              <wp:anchor distT="45720" distB="45720" distL="114300" distR="114300" simplePos="0" relativeHeight="251684864" behindDoc="0" locked="0" layoutInCell="1" allowOverlap="1" wp14:anchorId="066C57A7" wp14:editId="406CDB8D">
+                <wp:simplePos x="0" y="0"/>
+                <wp:positionH relativeFrom="page">
+                  <wp:posOffset>106680</wp:posOffset>
+                </wp:positionH>
+                <wp:positionV relativeFrom="paragraph">
+                  <wp:posOffset>2476500</wp:posOffset>
+                </wp:positionV>
+                <wp:extent cx="5124450" cy="1404620"/>
+                <wp:effectExtent l="0" t="0" r="0" b="1905"/>
+                <wp:wrapSquare wrapText="bothSides"/>
+                <wp:docPr id="14" name="Cuadro de texto 2"/>
+                <wp:cNvGraphicFramePr>
+                  <a:graphicFrameLocks xmlns:a="http://schemas.openxmlformats.org/drawingml/2006/main"/>
+                </wp:cNvGraphicFramePr>
+                <a:graphic xmlns:a="http://schemas.openxmlformats.org/drawingml/2006/main">
+                  <a:graphicData uri="http://schemas.microsoft.com/office/word/2010/wordprocessingShape">
+                    <wps:wsp>
+                      <wps:cNvSpPr txBox="1">
+                        <a:spLocks noChangeArrowheads="1"/>
+                      </wps:cNvSpPr>
+                      <wps:spPr bwMode="auto">
+                        <a:xfrm>
+                          <a:off x="0" y="0"/>
+                          <a:ext cx="5124450" cy="1404620"/>
+                        </a:xfrm>
+                        <a:prstGeom prst="rect">
+                          <a:avLst/>
+                        </a:prstGeom>
+                        <a:solidFill>
+                          <a:srgbClr val="FFFFFF"/>
+                        </a:solidFill>
+                        <a:ln w="9525">
+                          <a:noFill/>
+                          <a:miter lim="800000"/>
+                          <a:headEnd/>
+                          <a:tailEnd/>
+                        </a:ln>
+                      </wps:spPr>
+                      <wps:txbx>
+                        <w:txbxContent>
+                          <w:p>
+                            <w:pPr>
+                              <w:rPr>
+                                <w:b/>
+                                <w:bCs/>
+                              </w:rPr>
+                            </w:pPr>
+                            <w:r>
+                              <w:rPr>
+                                <w:b/>
+                                <w:bCs/>
+                              </w:rPr>
+                              <w:t>Fecha:</w:t>
+                            </w:r>
+                            <w:r>
+                              <w:rPr>
+                                <w:b/>
+                                <w:bCs/>
+                              </w:rPr>
+                              <w:tab/>
+                            </w:r>
+                            <w:r>
+                              <w:t>15 de octubre de 2020</w:t>
+                            </w:r>
+                            <w:r>
+                              <w:rPr>
+                                <w:b/>
+                                <w:bCs/>
+                              </w:rPr>
+                              <w:tab/>
+                            </w:r>
+                            <w:r>
+                              <w:rPr>
+                                <w:b/>
+                                <w:bCs/>
+                              </w:rPr>
+                              <w:tab/>
+                            </w:r>
+                            <w:r>
+                              <w:rPr>
+                                <w:b/>
+                                <w:bCs/>
+                              </w:rPr>
+                              <w:tab/>
+                            </w:r>
+                            <w:r>
+                              <w:rPr>
+                                <w:b/>
+                                <w:bCs/>
+                              </w:rPr>
+                              <w:tab/>
+                            </w:r>
+                            <w:r>
+                              <w:rPr>
+                                <w:b/>
+                                <w:bCs/>
+                              </w:rPr>
+                              <w:tab/>
+                              <w:t>Prioridad:</w:t>
+                            </w:r>
+                          </w:p>
+                          <w:p>
+                            <w:pPr>
+                              <w:rPr>
+                                <w:b/>
+                                <w:bCs/>
+                              </w:rPr>
+                            </w:pPr>
+                            <w:r>
+                              <w:rPr>
+                                <w:b/>
+                                <w:bCs/>
+                              </w:rPr>
+                              <w:t>Número de requisito:</w:t>
+                            </w:r>
+                            <w:r>
+                              <w:rPr>
+                                <w:b/>
+                                <w:bCs/>
+                              </w:rPr>
+                              <w:tab/>
+                            </w:r>
+                            <w:r>
+                              <w:t>0073</w:t>
+                            </w:r>
+                            <w:r>
+                              <w:rPr>
+                                <w:b/>
+                                <w:bCs/>
+                              </w:rPr>
+                              <w:tab/>
+                            </w:r>
+                            <w:r>
+                              <w:rPr>
+                                <w:b/>
+                                <w:bCs/>
+                              </w:rPr>
+                              <w:tab/>
+                            </w:r>
+                            <w:r>
+                              <w:rPr>
+                                <w:b/>
+                                <w:bCs/>
+                              </w:rPr>
+                              <w:tab/>
+                            </w:r>
+                            <w:r>
+                              <w:rPr>
+                                <w:b/>
+                                <w:bCs/>
+                              </w:rPr>
+                              <w:tab/>
+                            </w:r>
+                            <w:r>
+                              <w:rPr>
+                                <w:b/>
+                                <w:bCs/>
+                              </w:rPr>
+                              <w:tab/>
+                              <w:t>Estimación:</w:t>
+                            </w:r>
+                          </w:p>
+                          <w:p>
+                            <w:pPr>
+                              <w:rPr>
+                                <w:b/>
+                                <w:bCs/>
+                              </w:rPr>
+                            </w:pPr>
+                            <w:r>
+                              <w:rPr>
+                                <w:b/>
+                                <w:bCs/>
+                              </w:rPr>
+                              <w:t xml:space="preserve">Título: </w:t>
+                            </w:r>
+                            <w:r>
+                              <w:t>Donación de alimentos</w:t>
+                            </w:r>
+                          </w:p>
+                          <w:p>
+                            <w:r>
+                              <w:rPr>
+                                <w:b/>
+                                <w:bCs/>
+                              </w:rPr>
+                              <w:t>DESCRIPCIÓN:</w:t>
+                            </w:r>
+                            <w:r>
+                              <w:rPr>
+                                <w:b/>
+                                <w:bCs/>
+                              </w:rPr>
+                              <w:t xml:space="preserve"> </w:t>
+                            </w:r>
+                            <w:r>
+                              <w:t xml:space="preserve">El usuario tendrá la opción de “Donar alimentos” con la comida realizada. En este caso si el usuario entra en esta opción, el usuario debe indicar cuanta comida va a donar, si la cantidad es mínima se descartará. La aplicación lo pondrá en contacto con un repartido de comida y este se </w:t>
+                            </w:r>
+                            <w:proofErr w:type="gramStart"/>
+                            <w:r>
+                              <w:t>encargara</w:t>
+                            </w:r>
+                            <w:proofErr w:type="gramEnd"/>
+                            <w:r>
+                              <w:t xml:space="preserve"> de llevar la comida a el comedor social más cercano</w:t>
+                            </w:r>
+                          </w:p>
+                          <w:p>
+                            <w:r>
+                              <w:rPr>
+                                <w:b/>
+                                <w:bCs/>
+                              </w:rPr>
+                              <w:t>VALIDACIÓN:</w:t>
+                            </w:r>
+                            <w:r>
+                              <w:rPr>
+                                <w:b/>
+                                <w:bCs/>
+                              </w:rPr>
+                              <w:t xml:space="preserve"> </w:t>
+                            </w:r>
+                            <w:r>
+                              <w:t>El usuario entra en la opción de Donar alimentos e introduce la cantidad de comida que va a donar. Posteriormente, el repartidor debe ser notificado de la operación.</w:t>
+                            </w:r>
+                          </w:p>
+                          <w:p/>
+                        </w:txbxContent>
+                      </wps:txbx>
+                      <wps:bodyPr rot="0" vert="horz" wrap="square" lIns="91440" tIns="45720" rIns="91440" bIns="45720" anchor="t" anchorCtr="0">
+                        <a:spAutoFit/>
+                      </wps:bodyPr>
+                    </wps:wsp>
+                  </a:graphicData>
+                </a:graphic>
+                <wp14:sizeRelH relativeFrom="margin">
+                  <wp14:pctWidth>0</wp14:pctWidth>
+                </wp14:sizeRelH>
+                <wp14:sizeRelV relativeFrom="margin">
+                  <wp14:pctHeight>20000</wp14:pctHeight>
+                </wp14:sizeRelV>
+              </wp:anchor>
+            </w:drawing>
+          </mc:Choice>
+          <mc:Fallback>
+            <w:pict>
+              <v:shape w14:anchorId="066C57A7" id="_x0000_s1039" type="#_x0000_t202" style="position:absolute;left:0;text-align:left;margin-left:8.4pt;margin-top:195pt;width:403.5pt;height:110.6pt;z-index:251684864;visibility:visible;mso-wrap-style:square;mso-width-percent:0;mso-height-percent:200;mso-wrap-distance-left:9pt;mso-wrap-distance-top:3.6pt;mso-wrap-distance-right:9pt;mso-wrap-distance-bottom:3.6pt;mso-position-horizontal:absolute;mso-position-horizontal-relative:page;mso-position-vertical:absolute;mso-position-vertical-relative:text;mso-width-percent:0;mso-height-percent:200;mso-width-relative:margin;mso-height-relative:margin;v-text-anchor:top" o:gfxdata="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" stroked="f">
+                <v:textbox style="mso-fit-shape-to-text:t">
+                  <w:txbxContent>
+                    <w:p>
+                      <w:pPr>
+                        <w:rPr>
+                          <w:b/>
+                          <w:bCs/>
+                        </w:rPr>
+                      </w:pPr>
+                      <w:r>
+                        <w:rPr>
+                          <w:b/>
+                          <w:bCs/>
+                        </w:rPr>
+                        <w:t>Fecha:</w:t>
+                      </w:r>
+                      <w:r>
+                        <w:rPr>
+                          <w:b/>
+                          <w:bCs/>
+                        </w:rPr>
+                        <w:tab/>
+                      </w:r>
+                      <w:r>
+                        <w:t>15 de octubre de 2020</w:t>
+                      </w:r>
+                      <w:r>
+                        <w:rPr>
+                          <w:b/>
+                          <w:bCs/>
+                        </w:rPr>
+                        <w:tab/>
+                      </w:r>
+                      <w:r>
+                        <w:rPr>
+                          <w:b/>
+                          <w:bCs/>
+                        </w:rPr>
+                        <w:tab/>
+                      </w:r>
+                      <w:r>
+                        <w:rPr>
+                          <w:b/>
+                          <w:bCs/>
+                        </w:rPr>
+                        <w:tab/>
+                      </w:r>
+                      <w:r>
+                        <w:rPr>
+                          <w:b/>
+                          <w:bCs/>
+                        </w:rPr>
+                        <w:tab/>
+                      </w:r>
+                      <w:r>
+                        <w:rPr>
+                          <w:b/>
+                          <w:bCs/>
+                        </w:rPr>
+                        <w:tab/>
+                        <w:t>Prioridad:</w:t>
+                      </w:r>
+                    </w:p>
+                    <w:p>
+                      <w:pPr>
+                        <w:rPr>
+                          <w:b/>
+                          <w:bCs/>
+                        </w:rPr>
+                      </w:pPr>
+                      <w:r>
+                        <w:rPr>
+                          <w:b/>
+                          <w:bCs/>
+                        </w:rPr>
+                        <w:t>Número de requisito:</w:t>
+                      </w:r>
+                      <w:r>
+                        <w:rPr>
+                          <w:b/>
+                          <w:bCs/>
+                        </w:rPr>
+                        <w:tab/>
+                      </w:r>
+                      <w:r>
+                        <w:t>0073</w:t>
+                      </w:r>
+                      <w:r>
+                        <w:rPr>
+                          <w:b/>
+                          <w:bCs/>
+                        </w:rPr>
+                        <w:tab/>
+                      </w:r>
+                      <w:r>
+                        <w:rPr>
+                          <w:b/>
+                          <w:bCs/>
+                        </w:rPr>
+                        <w:tab/>
+                      </w:r>
+                      <w:r>
+                        <w:rPr>
+                          <w:b/>
+                          <w:bCs/>
+                        </w:rPr>
+                        <w:tab/>
+                      </w:r>
+                      <w:r>
+                        <w:rPr>
+                          <w:b/>
+                          <w:bCs/>
+                        </w:rPr>
+                        <w:tab/>
+                      </w:r>
+                      <w:r>
+                        <w:rPr>
+                          <w:b/>
+                          <w:bCs/>
+                        </w:rPr>
+                        <w:tab/>
+                        <w:t>Estimación:</w:t>
+                      </w:r>
+                    </w:p>
+                    <w:p>
+                      <w:pPr>
+                        <w:rPr>
+                          <w:b/>
+                          <w:bCs/>
+                        </w:rPr>
+                      </w:pPr>
+                      <w:r>
+                        <w:rPr>
+                          <w:b/>
+                          <w:bCs/>
+                        </w:rPr>
+                        <w:t xml:space="preserve">Título: </w:t>
+                      </w:r>
+                      <w:r>
+                        <w:t>Donación de alimentos</w:t>
+                      </w:r>
+                    </w:p>
+                    <w:p>
+                      <w:r>
+                        <w:rPr>
+                          <w:b/>
+                          <w:bCs/>
+                        </w:rPr>
+                        <w:t>DESCRIPCIÓN:</w:t>
+                      </w:r>
+                      <w:r>
+                        <w:rPr>
+                          <w:b/>
+                          <w:bCs/>
+                        </w:rPr>
+                        <w:t xml:space="preserve"> </w:t>
+                      </w:r>
+                      <w:r>
+                        <w:t xml:space="preserve">El usuario tendrá la opción de “Donar alimentos” con la comida realizada. En este caso si el usuario entra en esta opción, el usuario debe indicar cuanta comida va a donar, si la cantidad es mínima se descartará. La aplicación lo pondrá en contacto con un repartido de comida y este se </w:t>
+                      </w:r>
+                      <w:proofErr w:type="gramStart"/>
+                      <w:r>
+                        <w:t>encargara</w:t>
+                      </w:r>
+                      <w:proofErr w:type="gramEnd"/>
+                      <w:r>
+                        <w:t xml:space="preserve"> de llevar la comida a el comedor social más cercano</w:t>
+                      </w:r>
+                    </w:p>
+                    <w:p>
+                      <w:r>
+                        <w:rPr>
+                          <w:b/>
+                          <w:bCs/>
+                        </w:rPr>
+                        <w:t>VALIDACIÓN:</w:t>
+                      </w:r>
+                      <w:r>
+                        <w:rPr>
+                          <w:b/>
+                          <w:bCs/>
+                        </w:rPr>
+                        <w:t xml:space="preserve"> </w:t>
+                      </w:r>
+                      <w:r>
+                        <w:t>El usuario entra en la opción de Donar alimentos e introduce la cantidad de comida que va a donar. Posteriormente, el repartidor debe ser notificado de la operación.</w:t>
+                      </w:r>
+                    </w:p>
+                    <w:p/>
+                  </w:txbxContent>
+                </v:textbox>
+                <w10:wrap type="square" anchorx="page"/>
+              </v:shape>
+            </w:pict>
+          </mc:Fallback>
+        </mc:AlternateContent>
+      </w:r>
+      <w:r>
+        <w:rPr>
+          <w:b/>
+          <w:bCs/>
+          <w:noProof/>
+        </w:rPr>
+        <mc:AlternateContent>
+          <mc:Choice Requires="wps">
+            <w:drawing>
+              <wp:anchor distT="45720" distB="45720" distL="114300" distR="114300" simplePos="0" relativeHeight="251682816" behindDoc="0" locked="0" layoutInCell="1" allowOverlap="1" wp14:anchorId="74E90568" wp14:editId="24E007FC">
+                <wp:simplePos x="0" y="0"/>
+                <wp:positionH relativeFrom="column">
+                  <wp:posOffset>4518025</wp:posOffset>
+                </wp:positionH>
+                <wp:positionV relativeFrom="paragraph">
+                  <wp:posOffset>0</wp:posOffset>
+                </wp:positionV>
+                <wp:extent cx="5124450" cy="1404620"/>
+                <wp:effectExtent l="0" t="0" r="0" b="0"/>
+                <wp:wrapSquare wrapText="bothSides"/>
+                <wp:docPr id="13" name="Cuadro de texto 2"/>
+                <wp:cNvGraphicFramePr>
+                  <a:graphicFrameLocks xmlns:a="http://schemas.openxmlformats.org/drawingml/2006/main"/>
+                </wp:cNvGraphicFramePr>
+                <a:graphic xmlns:a="http://schemas.openxmlformats.org/drawingml/2006/main">
+                  <a:graphicData uri="http://schemas.microsoft.com/office/word/2010/wordprocessingShape">
+                    <wps:wsp>
+                      <wps:cNvSpPr txBox="1">
+                        <a:spLocks noChangeArrowheads="1"/>
+                      </wps:cNvSpPr>
+                      <wps:spPr bwMode="auto">
+                        <a:xfrm>
+                          <a:off x="0" y="0"/>
+                          <a:ext cx="5124450" cy="1404620"/>
+                        </a:xfrm>
+                        <a:prstGeom prst="rect">
+                          <a:avLst/>
+                        </a:prstGeom>
+                        <a:solidFill>
+                          <a:srgbClr val="FFFFFF"/>
+                        </a:solidFill>
+                        <a:ln w="9525">
+                          <a:noFill/>
+                          <a:miter lim="800000"/>
+                          <a:headEnd/>
+                          <a:tailEnd/>
+                        </a:ln>
+                      </wps:spPr>
+                      <wps:txbx>
+                        <w:txbxContent>
+                          <w:p>
+                            <w:pPr>
+                              <w:rPr>
+                                <w:b/>
+                                <w:bCs/>
+                              </w:rPr>
+                            </w:pPr>
+                            <w:r>
+                              <w:rPr>
+                                <w:b/>
+                                <w:bCs/>
+                              </w:rPr>
+                              <w:t>Fecha:</w:t>
+                            </w:r>
+                            <w:r>
+                              <w:rPr>
+                                <w:b/>
+                                <w:bCs/>
+                              </w:rPr>
+                              <w:tab/>
+                            </w:r>
+                            <w:r>
+                              <w:t>15 de octubre de 2020</w:t>
+                            </w:r>
+                            <w:r>
+                              <w:rPr>
+                                <w:b/>
+                                <w:bCs/>
+                              </w:rPr>
+                              <w:tab/>
+                            </w:r>
+                            <w:r>
+                              <w:rPr>
+                                <w:b/>
+                                <w:bCs/>
+                              </w:rPr>
+                              <w:tab/>
+                            </w:r>
+                            <w:r>
+                              <w:rPr>
+                                <w:b/>
+                                <w:bCs/>
+                              </w:rPr>
+                              <w:tab/>
+                            </w:r>
+                            <w:r>
+                              <w:rPr>
+                                <w:b/>
+                                <w:bCs/>
+                              </w:rPr>
+                              <w:tab/>
+                            </w:r>
+                            <w:r>
+                              <w:rPr>
+                                <w:b/>
+                                <w:bCs/>
+                              </w:rPr>
+                              <w:tab/>
+                              <w:t>Prioridad:</w:t>
+                            </w:r>
+                          </w:p>
+                          <w:p>
+                            <w:pPr>
+                              <w:rPr>
+                                <w:b/>
+                                <w:bCs/>
+                              </w:rPr>
+                            </w:pPr>
+                            <w:r>
+                              <w:rPr>
+                                <w:b/>
+                                <w:bCs/>
+                              </w:rPr>
+                              <w:t>Número de requisito:</w:t>
+                            </w:r>
+                            <w:r>
+                              <w:rPr>
+                                <w:b/>
+                                <w:bCs/>
+                              </w:rPr>
+                              <w:tab/>
+                            </w:r>
+                            <w:r>
+                              <w:t>0072</w:t>
+                            </w:r>
+                            <w:r>
+                              <w:rPr>
+                                <w:b/>
+                                <w:bCs/>
+                              </w:rPr>
+                              <w:tab/>
+                            </w:r>
+                            <w:r>
+                              <w:rPr>
+                                <w:b/>
+                                <w:bCs/>
+                              </w:rPr>
+                              <w:tab/>
+                            </w:r>
+                            <w:r>
+                              <w:rPr>
+                                <w:b/>
+                                <w:bCs/>
+                              </w:rPr>
+                              <w:tab/>
+                            </w:r>
+                            <w:r>
+                              <w:rPr>
+                                <w:b/>
+                                <w:bCs/>
+                              </w:rPr>
+                              <w:tab/>
+                            </w:r>
+                            <w:r>
+                              <w:rPr>
+                                <w:b/>
+                                <w:bCs/>
+                              </w:rPr>
+                              <w:tab/>
+                              <w:t>Estimación:</w:t>
+                            </w:r>
+                          </w:p>
+                          <w:p>
+                            <w:pPr>
+                              <w:rPr>
+                                <w:b/>
+                                <w:bCs/>
+                              </w:rPr>
+                            </w:pPr>
+                            <w:r>
+                              <w:rPr>
+                                <w:b/>
+                                <w:bCs/>
+                              </w:rPr>
+                              <w:t xml:space="preserve">Título: </w:t>
+                            </w:r>
+                            <w:r>
+                              <w:t xml:space="preserve">Integración de las aplicaciones repartidoras de comida (Uber </w:t>
+                            </w:r>
+                            <w:proofErr w:type="spellStart"/>
+                            <w:r>
+                              <w:t>Eats</w:t>
+                            </w:r>
+                            <w:proofErr w:type="spellEnd"/>
+                            <w:r>
+                              <w:t xml:space="preserve">, </w:t>
+                            </w:r>
+                            <w:proofErr w:type="spellStart"/>
+                            <w:r>
+                              <w:t>Glovo</w:t>
+                            </w:r>
+                            <w:proofErr w:type="spellEnd"/>
+                            <w:r>
+                              <w:t xml:space="preserve">, </w:t>
+                            </w:r>
+                            <w:proofErr w:type="spellStart"/>
+                            <w:r>
+                              <w:t>etc</w:t>
+                            </w:r>
+                            <w:proofErr w:type="spellEnd"/>
+                            <w:r>
+                              <w:t>).</w:t>
+                            </w:r>
+                          </w:p>
+                          <w:p>
+                            <w:pPr>
+                              <w:rPr>
+                                <w:b/>
+                                <w:bCs/>
+                              </w:rPr>
+                            </w:pPr>
+                            <w:r>
+                              <w:rPr>
+                                <w:b/>
+                                <w:bCs/>
+                              </w:rPr>
+                              <w:t>DESCRIPCIÓN:</w:t>
+                            </w:r>
+                            <w:r>
+                              <w:rPr>
+                                <w:b/>
+                                <w:bCs/>
+                              </w:rPr>
+                              <w:t xml:space="preserve"> </w:t>
+                            </w:r>
+                            <w:r>
+                              <w:t>Hay que integrar las aplicaciones repartidoras con la aplicación para poder realizar los envíos de comida de un usuario a otro.</w:t>
+                            </w:r>
+                          </w:p>
+                          <w:p>
+                            <w:r>
+                              <w:rPr>
+                                <w:b/>
+                                <w:bCs/>
+                              </w:rPr>
+                              <w:t>VALIDACIÓN:</w:t>
+                            </w:r>
+                            <w:r>
+                              <w:rPr>
+                                <w:b/>
+                                <w:bCs/>
+                              </w:rPr>
+                              <w:t xml:space="preserve"> </w:t>
+                            </w:r>
+                            <w:r>
+                              <w:t>Se debe realizar un pedido y se debe comprobar que la orden llega a la aplicación repartidora y que le llegan bien las direcciones de envío y llegada.</w:t>
+                            </w:r>
+                          </w:p>
+                          <w:p/>
+                        </w:txbxContent>
+                      </wps:txbx>
+                      <wps:bodyPr rot="0" vert="horz" wrap="square" lIns="91440" tIns="45720" rIns="91440" bIns="45720" anchor="t" anchorCtr="0">
+                        <a:spAutoFit/>
+                      </wps:bodyPr>
+                    </wps:wsp>
+                  </a:graphicData>
+                </a:graphic>
+                <wp14:sizeRelH relativeFrom="margin">
+                  <wp14:pctWidth>0</wp14:pctWidth>
+                </wp14:sizeRelH>
+                <wp14:sizeRelV relativeFrom="margin">
+                  <wp14:pctHeight>20000</wp14:pctHeight>
+                </wp14:sizeRelV>
+              </wp:anchor>
+            </w:drawing>
+          </mc:Choice>
+          <mc:Fallback>
+            <w:pict>
+              <v:shape w14:anchorId="74E90568" id="_x0000_s1040" type="#_x0000_t202" style="position:absolute;left:0;text-align:left;margin-left:355.75pt;margin-top:0;width:403.5pt;height:110.6pt;z-index:251682816;visibility:visible;mso-wrap-style:square;mso-width-percent:0;mso-height-percent:200;mso-wrap-distance-left:9pt;mso-wrap-distance-top:3.6pt;mso-wrap-distance-right:9pt;mso-wrap-distance-bottom:3.6pt;mso-position-horizontal:absolute;mso-position-horizontal-relative:text;mso-position-vertical:absolute;mso-position-vertical-relative:text;mso-width-percent:0;mso-height-percent:200;mso-width-relative:margin;mso-height-relative:margin;v-text-anchor:top" o:gfxdata="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" stroked="f">
+                <v:textbox style="mso-fit-shape-to-text:t">
+                  <w:txbxContent>
+                    <w:p>
+                      <w:pPr>
+                        <w:rPr>
+                          <w:b/>
+                          <w:bCs/>
+                        </w:rPr>
+                      </w:pPr>
+                      <w:r>
+                        <w:rPr>
+                          <w:b/>
+                          <w:bCs/>
+                        </w:rPr>
+                        <w:t>Fecha:</w:t>
+                      </w:r>
+                      <w:r>
+                        <w:rPr>
+                          <w:b/>
+                          <w:bCs/>
+                        </w:rPr>
+                        <w:tab/>
+                      </w:r>
+                      <w:r>
+                        <w:t>15 de octubre de 2020</w:t>
+                      </w:r>
+                      <w:r>
+                        <w:rPr>
+                          <w:b/>
+                          <w:bCs/>
+                        </w:rPr>
+                        <w:tab/>
+                      </w:r>
+                      <w:r>
+                        <w:rPr>
+                          <w:b/>
+                          <w:bCs/>
+                        </w:rPr>
+                        <w:tab/>
+                      </w:r>
+                      <w:r>
+                        <w:rPr>
+                          <w:b/>
+                          <w:bCs/>
+                        </w:rPr>
+                        <w:tab/>
+                      </w:r>
+                      <w:r>
+                        <w:rPr>
+                          <w:b/>
+                          <w:bCs/>
+                        </w:rPr>
+                        <w:tab/>
+                      </w:r>
+                      <w:r>
+                        <w:rPr>
+                          <w:b/>
+                          <w:bCs/>
+                        </w:rPr>
+                        <w:tab/>
+                        <w:t>Prioridad:</w:t>
+                      </w:r>
+                    </w:p>
+                    <w:p>
+                      <w:pPr>
+                        <w:rPr>
+                          <w:b/>
+                          <w:bCs/>
+                        </w:rPr>
+                      </w:pPr>
+                      <w:r>
+                        <w:rPr>
+                          <w:b/>
+                          <w:bCs/>
+                        </w:rPr>
+                        <w:t>Número de requisito:</w:t>
+                      </w:r>
+                      <w:r>
+                        <w:rPr>
+                          <w:b/>
+                          <w:bCs/>
+                        </w:rPr>
+                        <w:tab/>
+                      </w:r>
+                      <w:r>
+                        <w:t>0072</w:t>
+                      </w:r>
+                      <w:r>
+                        <w:rPr>
+                          <w:b/>
+                          <w:bCs/>
+                        </w:rPr>
+                        <w:tab/>
+                      </w:r>
+                      <w:r>
+                        <w:rPr>
+                          <w:b/>
+                          <w:bCs/>
+                        </w:rPr>
+                        <w:tab/>
+                      </w:r>
+                      <w:r>
+                        <w:rPr>
+                          <w:b/>
+                          <w:bCs/>
+                        </w:rPr>
+                        <w:tab/>
+                      </w:r>
+                      <w:r>
+                        <w:rPr>
+                          <w:b/>
+                          <w:bCs/>
+                        </w:rPr>
+                        <w:tab/>
+                      </w:r>
+                      <w:r>
+                        <w:rPr>
+                          <w:b/>
+                          <w:bCs/>
+                        </w:rPr>
+                        <w:tab/>
+                        <w:t>Estimación:</w:t>
+                      </w:r>
+                    </w:p>
+                    <w:p>
+                      <w:pPr>
+                        <w:rPr>
+                          <w:b/>
+                          <w:bCs/>
+                        </w:rPr>
+                      </w:pPr>
+                      <w:r>
+                        <w:rPr>
+                          <w:b/>
+                          <w:bCs/>
+                        </w:rPr>
+                        <w:t xml:space="preserve">Título: </w:t>
+                      </w:r>
+                      <w:r>
+                        <w:t xml:space="preserve">Integración de las aplicaciones repartidoras de comida (Uber </w:t>
+                      </w:r>
+                      <w:proofErr w:type="spellStart"/>
+                      <w:r>
+                        <w:t>Eats</w:t>
+                      </w:r>
+                      <w:proofErr w:type="spellEnd"/>
+                      <w:r>
+                        <w:t xml:space="preserve">, </w:t>
+                      </w:r>
+                      <w:proofErr w:type="spellStart"/>
+                      <w:r>
+                        <w:t>Glovo</w:t>
+                      </w:r>
+                      <w:proofErr w:type="spellEnd"/>
+                      <w:r>
+                        <w:t xml:space="preserve">, </w:t>
+                      </w:r>
+                      <w:proofErr w:type="spellStart"/>
+                      <w:r>
+                        <w:t>etc</w:t>
+                      </w:r>
+                      <w:proofErr w:type="spellEnd"/>
+                      <w:r>
+                        <w:t>).</w:t>
+                      </w:r>
+                    </w:p>
+                    <w:p>
+                      <w:pPr>
+                        <w:rPr>
+                          <w:b/>
+                          <w:bCs/>
+                        </w:rPr>
+                      </w:pPr>
+                      <w:r>
+                        <w:rPr>
+                          <w:b/>
+                          <w:bCs/>
+                        </w:rPr>
+                        <w:t>DESCRIPCIÓN:</w:t>
+                      </w:r>
+                      <w:r>
+                        <w:rPr>
+                          <w:b/>
+                          <w:bCs/>
+                        </w:rPr>
+                        <w:t xml:space="preserve"> </w:t>
+                      </w:r>
+                      <w:r>
+                        <w:t>Hay que integrar las aplicaciones repartidoras con la aplicación para poder realizar los envíos de comida de un usuario a otro.</w:t>
+                      </w:r>
+                    </w:p>
+                    <w:p>
+                      <w:r>
+                        <w:rPr>
+                          <w:b/>
+                          <w:bCs/>
+                        </w:rPr>
+                        <w:t>VALIDACIÓN:</w:t>
+                      </w:r>
+                      <w:r>
+                        <w:rPr>
+                          <w:b/>
+                          <w:bCs/>
+                        </w:rPr>
+                        <w:t xml:space="preserve"> </w:t>
+                      </w:r>
+                      <w:r>
+                        <w:t>Se debe realizar un pedido y se debe comprobar que la orden llega a la aplicación repartidora y que le llegan bien las direcciones de envío y llegada.</w:t>
+                      </w:r>
+                    </w:p>
+                    <w:p/>
+                  </w:txbxContent>
+                </v:textbox>
+                <w10:wrap type="square"/>
+              </v:shape>
+            </w:pict>
+          </mc:Fallback>
+        </mc:AlternateContent>
+      </w:r>
+      <w:r>
+        <w:rPr>
+          <w:b/>
+          <w:bCs/>
+          <w:noProof/>
+        </w:rPr>
+        <mc:AlternateContent>
+          <mc:Choice Requires="wps">
+            <w:drawing>
+              <wp:anchor distT="45720" distB="45720" distL="114300" distR="114300" simplePos="0" relativeHeight="251680768" behindDoc="0" locked="0" layoutInCell="1" allowOverlap="1" wp14:anchorId="5D0F0D46" wp14:editId="038815EC">
+                <wp:simplePos x="0" y="0"/>
+                <wp:positionH relativeFrom="column">
+                  <wp:posOffset>-762000</wp:posOffset>
+                </wp:positionH>
+                <wp:positionV relativeFrom="paragraph">
+                  <wp:posOffset>0</wp:posOffset>
+                </wp:positionV>
+                <wp:extent cx="5124450" cy="1404620"/>
+                <wp:effectExtent l="0" t="0" r="0" b="0"/>
+                <wp:wrapSquare wrapText="bothSides"/>
+                <wp:docPr id="12" name="Cuadro de texto 2"/>
+                <wp:cNvGraphicFramePr>
+                  <a:graphicFrameLocks xmlns:a="http://schemas.openxmlformats.org/drawingml/2006/main"/>
+                </wp:cNvGraphicFramePr>
+                <a:graphic xmlns:a="http://schemas.openxmlformats.org/drawingml/2006/main">
+                  <a:graphicData uri="http://schemas.microsoft.com/office/word/2010/wordprocessingShape">
+                    <wps:wsp>
+                      <wps:cNvSpPr txBox="1">
+                        <a:spLocks noChangeArrowheads="1"/>
+                      </wps:cNvSpPr>
+                      <wps:spPr bwMode="auto">
+                        <a:xfrm>
+                          <a:off x="0" y="0"/>
+                          <a:ext cx="5124450" cy="1404620"/>
+                        </a:xfrm>
+                        <a:prstGeom prst="rect">
+                          <a:avLst/>
+                        </a:prstGeom>
+                        <a:solidFill>
+                          <a:srgbClr val="FFFFFF"/>
+                        </a:solidFill>
+                        <a:ln w="9525">
+                          <a:noFill/>
+                          <a:miter lim="800000"/>
+                          <a:headEnd/>
+                          <a:tailEnd/>
+                        </a:ln>
+                      </wps:spPr>
+                      <wps:txbx>
+                        <w:txbxContent>
+                          <w:p>
+                            <w:pPr>
+                              <w:rPr>
+                                <w:b/>
+                                <w:bCs/>
+                              </w:rPr>
+                            </w:pPr>
+                            <w:r>
+                              <w:rPr>
+                                <w:b/>
+                                <w:bCs/>
+                              </w:rPr>
+                              <w:t>Fecha:</w:t>
+                            </w:r>
+                            <w:r>
+                              <w:rPr>
+                                <w:b/>
+                                <w:bCs/>
+                              </w:rPr>
+                              <w:tab/>
+                            </w:r>
+                            <w:r>
+                              <w:t>15 de octubre de 2020</w:t>
+                            </w:r>
+                            <w:r>
+                              <w:rPr>
+                                <w:b/>
+                                <w:bCs/>
+                              </w:rPr>
+                              <w:tab/>
+                            </w:r>
+                            <w:r>
+                              <w:rPr>
+                                <w:b/>
+                                <w:bCs/>
+                              </w:rPr>
+                              <w:tab/>
+                            </w:r>
+                            <w:r>
+                              <w:rPr>
+                                <w:b/>
+                                <w:bCs/>
+                              </w:rPr>
+                              <w:tab/>
+                            </w:r>
+                            <w:r>
+                              <w:rPr>
+                                <w:b/>
+                                <w:bCs/>
+                              </w:rPr>
+                              <w:tab/>
+                            </w:r>
+                            <w:r>
+                              <w:rPr>
+                                <w:b/>
+                                <w:bCs/>
+                              </w:rPr>
+                              <w:tab/>
+                              <w:t>Prioridad:</w:t>
+                            </w:r>
+                          </w:p>
+                          <w:p>
+                            <w:pPr>
+                              <w:rPr>
+                                <w:b/>
+                                <w:bCs/>
+                              </w:rPr>
+                            </w:pPr>
+                            <w:r>
+                              <w:rPr>
+                                <w:b/>
+                                <w:bCs/>
+                              </w:rPr>
+                              <w:t>Número de requisito:</w:t>
+                            </w:r>
+                            <w:r>
+                              <w:rPr>
+                                <w:b/>
+                                <w:bCs/>
+                              </w:rPr>
+                              <w:tab/>
+                            </w:r>
+                            <w:r>
+                              <w:t>0071</w:t>
+                            </w:r>
+                            <w:r>
+                              <w:rPr>
+                                <w:b/>
+                                <w:bCs/>
+                              </w:rPr>
+                              <w:tab/>
+                            </w:r>
+                            <w:r>
+                              <w:rPr>
+                                <w:b/>
+                                <w:bCs/>
+                              </w:rPr>
+                              <w:tab/>
+                            </w:r>
+                            <w:r>
+                              <w:rPr>
+                                <w:b/>
+                                <w:bCs/>
+                              </w:rPr>
+                              <w:tab/>
+                            </w:r>
+                            <w:r>
+                              <w:rPr>
+                                <w:b/>
+                                <w:bCs/>
+                              </w:rPr>
+                              <w:tab/>
+                            </w:r>
+                            <w:r>
+                              <w:rPr>
+                                <w:b/>
+                                <w:bCs/>
+                              </w:rPr>
+                              <w:tab/>
+                              <w:t>Estimación:</w:t>
+                            </w:r>
+                          </w:p>
+                          <w:p>
+                            <w:pPr>
+                              <w:rPr>
+                                <w:b/>
+                                <w:bCs/>
+                              </w:rPr>
+                            </w:pPr>
+                            <w:r>
+                              <w:rPr>
+                                <w:b/>
+                                <w:bCs/>
+                              </w:rPr>
+                              <w:t xml:space="preserve">Título: </w:t>
+                            </w:r>
+                            <w:r>
+                              <w:t>Crear pasarela de pago para los usuarios que compran comida</w:t>
+                            </w:r>
+                          </w:p>
+                          <w:p>
+                            <w:r>
+                              <w:rPr>
+                                <w:b/>
+                                <w:bCs/>
+                              </w:rPr>
+                              <w:t>DESCRIPCIÓN:</w:t>
+                            </w:r>
+                            <w:r>
+                              <w:rPr>
+                                <w:b/>
+                                <w:bCs/>
+                              </w:rPr>
+                              <w:t xml:space="preserve"> </w:t>
+                            </w:r>
+                            <w:r>
+                              <w:t>El usuario paga desde la aplicación al usuario vendedor de la comida.</w:t>
+                            </w:r>
+                          </w:p>
+                          <w:p>
+                            <w:r>
+                              <w:rPr>
+                                <w:b/>
+                                <w:bCs/>
+                              </w:rPr>
+                              <w:t>VALIDACIÓN:</w:t>
+                            </w:r>
+                            <w:r>
+                              <w:rPr>
+                                <w:b/>
+                                <w:bCs/>
+                              </w:rPr>
+                              <w:t xml:space="preserve"> </w:t>
+                            </w:r>
+                            <w:r>
+                              <w:t>El usuario debe poder seleccionar los productos a comprar y después acceder a la pantalla de pago donde debe meter sus datos de pago y realizarlo. El usuario vendedor debe recibir esa transacción. La aplicación debe guardar el registro de transacciones.</w:t>
+                            </w:r>
+                          </w:p>
+                          <w:p/>
+                        </w:txbxContent>
+                      </wps:txbx>
+                      <wps:bodyPr rot="0" vert="horz" wrap="square" lIns="91440" tIns="45720" rIns="91440" bIns="45720" anchor="t" anchorCtr="0">
+                        <a:spAutoFit/>
+                      </wps:bodyPr>
+                    </wps:wsp>
+                  </a:graphicData>
+                </a:graphic>
+                <wp14:sizeRelH relativeFrom="margin">
+                  <wp14:pctWidth>0</wp14:pctWidth>
+                </wp14:sizeRelH>
+                <wp14:sizeRelV relativeFrom="margin">
+                  <wp14:pctHeight>20000</wp14:pctHeight>
+                </wp14:sizeRelV>
+              </wp:anchor>
+            </w:drawing>
+          </mc:Choice>
+          <mc:Fallback>
+            <w:pict>
+              <v:shape w14:anchorId="5D0F0D46" id="_x0000_s1041" type="#_x0000_t202" style="position:absolute;left:0;text-align:left;margin-left:-60pt;margin-top:0;width:403.5pt;height:110.6pt;z-index:251680768;visibility:visible;mso-wrap-style:square;mso-width-percent:0;mso-height-percent:200;mso-wrap-distance-left:9pt;mso-wrap-distance-top:3.6pt;mso-wrap-distance-right:9pt;mso-wrap-distance-bottom:3.6pt;mso-position-horizontal:absolute;mso-position-horizontal-relative:text;mso-position-vertical:absolute;mso-position-vertical-relative:text;mso-width-percent:0;mso-height-percent:200;mso-width-relative:margin;mso-height-relative:margin;v-text-anchor:top" o:gfxdata="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" stroked="f">
+                <v:textbox style="mso-fit-shape-to-text:t">
+                  <w:txbxContent>
+                    <w:p>
+                      <w:pPr>
+                        <w:rPr>
+                          <w:b/>
+                          <w:bCs/>
+                        </w:rPr>
+                      </w:pPr>
+                      <w:r>
+                        <w:rPr>
+                          <w:b/>
+                          <w:bCs/>
+                        </w:rPr>
+                        <w:t>Fecha:</w:t>
+                      </w:r>
+                      <w:r>
+                        <w:rPr>
+                          <w:b/>
+                          <w:bCs/>
+                        </w:rPr>
+                        <w:tab/>
+                      </w:r>
+                      <w:r>
+                        <w:t>15 de octubre de 2020</w:t>
+                      </w:r>
+                      <w:r>
+                        <w:rPr>
+                          <w:b/>
+                          <w:bCs/>
+                        </w:rPr>
+                        <w:tab/>
+                      </w:r>
+                      <w:r>
+                        <w:rPr>
+                          <w:b/>
+                          <w:bCs/>
+                        </w:rPr>
+                        <w:tab/>
+                      </w:r>
+                      <w:r>
+                        <w:rPr>
+                          <w:b/>
+                          <w:bCs/>
+                        </w:rPr>
+                        <w:tab/>
+                      </w:r>
+                      <w:r>
+                        <w:rPr>
+                          <w:b/>
+                          <w:bCs/>
+                        </w:rPr>
+                        <w:tab/>
+                      </w:r>
+                      <w:r>
+                        <w:rPr>
+                          <w:b/>
+                          <w:bCs/>
+                        </w:rPr>
+                        <w:tab/>
+                        <w:t>Prioridad:</w:t>
+                      </w:r>
+                    </w:p>
+                    <w:p>
+                      <w:pPr>
+                        <w:rPr>
+                          <w:b/>
+                          <w:bCs/>
+                        </w:rPr>
+                      </w:pPr>
+                      <w:r>
+                        <w:rPr>
+                          <w:b/>
+                          <w:bCs/>
+                        </w:rPr>
+                        <w:t>Número de requisito:</w:t>
+                      </w:r>
+                      <w:r>
+                        <w:rPr>
+                          <w:b/>
+                          <w:bCs/>
+                        </w:rPr>
+                        <w:tab/>
+                      </w:r>
+                      <w:r>
+                        <w:t>0071</w:t>
+                      </w:r>
+                      <w:r>
+                        <w:rPr>
+                          <w:b/>
+                          <w:bCs/>
+                        </w:rPr>
+                        <w:tab/>
+                      </w:r>
+                      <w:r>
+                        <w:rPr>
+                          <w:b/>
+                          <w:bCs/>
+                        </w:rPr>
+                        <w:tab/>
+                      </w:r>
+                      <w:r>
+                        <w:rPr>
+                          <w:b/>
+                          <w:bCs/>
+                        </w:rPr>
+                        <w:tab/>
+                      </w:r>
+                      <w:r>
+                        <w:rPr>
+                          <w:b/>
+                          <w:bCs/>
+                        </w:rPr>
+                        <w:tab/>
+                      </w:r>
+                      <w:r>
+                        <w:rPr>
+                          <w:b/>
+                          <w:bCs/>
+                        </w:rPr>
+                        <w:tab/>
+                        <w:t>Estimación:</w:t>
+                      </w:r>
+                    </w:p>
+                    <w:p>
+                      <w:pPr>
+                        <w:rPr>
+                          <w:b/>
+                          <w:bCs/>
+                        </w:rPr>
+                      </w:pPr>
+                      <w:r>
+                        <w:rPr>
+                          <w:b/>
+                          <w:bCs/>
+                        </w:rPr>
+                        <w:t xml:space="preserve">Título: </w:t>
+                      </w:r>
+                      <w:r>
+                        <w:t>Crear pasarela de pago para los usuarios que compran comida</w:t>
+                      </w:r>
+                    </w:p>
+                    <w:p>
+                      <w:r>
+                        <w:rPr>
+                          <w:b/>
+                          <w:bCs/>
+                        </w:rPr>
+                        <w:t>DESCRIPCIÓN:</w:t>
+                      </w:r>
+                      <w:r>
+                        <w:rPr>
+                          <w:b/>
+                          <w:bCs/>
+                        </w:rPr>
+                        <w:t xml:space="preserve"> </w:t>
+                      </w:r>
+                      <w:r>
+                        <w:t>El usuario paga desde la aplicación al usuario vendedor de la comida.</w:t>
+                      </w:r>
+                    </w:p>
+                    <w:p>
+                      <w:r>
+                        <w:rPr>
+                          <w:b/>
+                          <w:bCs/>
+                        </w:rPr>
+                        <w:t>VALIDACIÓN:</w:t>
+                      </w:r>
+                      <w:r>
+                        <w:rPr>
+                          <w:b/>
+                          <w:bCs/>
+                        </w:rPr>
+                        <w:t xml:space="preserve"> </w:t>
+                      </w:r>
+                      <w:r>
+                        <w:t>El usuario debe poder seleccionar los productos a comprar y después acceder a la pantalla de pago donde debe meter sus datos de pago y realizarlo. El usuario vendedor debe recibir esa transacción. La aplicación debe guardar el registro de transacciones.</w:t>
+                      </w:r>
+                    </w:p>
+                    <w:p/>
+                  </w:txbxContent>
+                </v:textbox>
+                <w10:wrap type="square"/>
+              </v:shape>
+            </w:pict>
+          </mc:Fallback>
+        </mc:AlternateContent>
+      </w:r>
     </w:p>
     <w:sectPr>
       <w:pgSz w:w="16838" w:h="11906" w:orient="landscape"/>
@@ -3983,8 +7709,58 @@
 </w:document>
 </file>
 
+<file path=word/endnotes.xml><?xml version="1.0" encoding="utf-8"?>
+<w:endnotes xmlns:wpc="http://schemas.microsoft.com/office/word/2010/wordprocessingCanvas" xmlns:cx="http://schemas.microsoft.com/office/drawing/2014/chartex" xmlns:cx1="http://schemas.microsoft.com/office/drawing/2015/9/8/chartex" xmlns:cx2="http://schemas.microsoft.com/office/drawing/2015/10/21/chartex" xmlns:cx3="http://schemas.microsoft.com/office/drawing/2016/5/9/chartex" xmlns:cx4="http://schemas.microsoft.com/office/drawing/2016/5/10/chartex" xmlns:cx5="http://schemas.microsoft.com/office/drawing/2016/5/11/chartex" xmlns:cx6="http://schemas.microsoft.com/office/drawing/2016/5/12/chartex" xmlns:cx7="http://schemas.microsoft.com/office/drawing/2016/5/13/chartex" xmlns:cx8="http://schemas.microsoft.com/office/drawing/2016/5/14/chartex" xmlns:mc="http://schemas.openxmlformats.org/markup-compatibility/2006" xmlns:aink="http://schemas.microsoft.com/office/drawing/2016/ink" xmlns:am3d="http://schemas.microsoft.com/office/drawing/2017/model3d" xmlns:o="urn:schemas-microsoft-com:office:office" xmlns:r="http://schemas.openxmlformats.org/officeDocument/2006/relationships" xmlns:m="http://schemas.openxmlformats.org/officeDocument/2006/math" xmlns:v="urn:schemas-microsoft-com:vml" xmlns:wp14="http://schemas.microsoft.com/office/word/2010/wordprocessingDrawing" xmlns:wp="http://schemas.openxmlformats.org/drawingml/2006/wordprocessingDrawing" xmlns:w10="urn:schemas-microsoft-com:office:word" xmlns:w="http://schemas.openxmlformats.org/wordprocessingml/2006/main" xmlns:w14="http://schemas.microsoft.com/office/word/2010/wordml" xmlns:w15="http://schemas.microsoft.com/office/word/2012/wordml" xmlns:w16cex="http://schemas.microsoft.com/office/word/2018/wordml/cex" xmlns:w16cid="http://schemas.microsoft.com/office/word/2016/wordml/cid" xmlns:w16="http://schemas.microsoft.com/office/word/2018/wordml" xmlns:w16se="http://schemas.microsoft.com/office/word/2015/wordml/symex" xmlns:wpg="http://schemas.microsoft.com/office/word/2010/wordprocessingGroup" xmlns:wpi="http://schemas.microsoft.com/office/word/2010/wordprocessingInk" xmlns:wne="http://schemas.microsoft.com/office/word/2006/wordml" xmlns:wps="http://schemas.microsoft.com/office/word/2010/wordprocessingShape" mc:Ignorable="w14 w15 w16se w16cid w16 w16cex wp14">
+  <w:endnote w:type="separator" w:id="-1">
+    <w:p>
+      <w:pPr>
+        <w:spacing w:after="0" w:line="240" w:lineRule="auto"/>
+      </w:pPr>
+      <w:r>
+        <w:separator/>
+      </w:r>
+    </w:p>
+  </w:endnote>
+  <w:endnote w:type="continuationSeparator" w:id="0">
+    <w:p>
+      <w:pPr>
+        <w:spacing w:after="0" w:line="240" w:lineRule="auto"/>
+      </w:pPr>
+      <w:r>
+        <w:continuationSeparator/>
+      </w:r>
+    </w:p>
+  </w:endnote>
+</w:endnotes>
+</file>
+
+<file path=word/footnotes.xml><?xml version="1.0" encoding="utf-8"?>
+<w:footnotes xmlns:wpc="http://schemas.microsoft.com/office/word/2010/wordprocessingCanvas" xmlns:cx="http://schemas.microsoft.com/office/drawing/2014/chartex" xmlns:cx1="http://schemas.microsoft.com/office/drawing/2015/9/8/chartex" xmlns:cx2="http://schemas.microsoft.com/office/drawing/2015/10/21/chartex" xmlns:cx3="http://schemas.microsoft.com/office/drawing/2016/5/9/chartex" xmlns:cx4="http://schemas.microsoft.com/office/drawing/2016/5/10/chartex" xmlns:cx5="http://schemas.microsoft.com/office/drawing/2016/5/11/chartex" xmlns:cx6="http://schemas.microsoft.com/office/drawing/2016/5/12/chartex" xmlns:cx7="http://schemas.microsoft.com/office/drawing/2016/5/13/chartex" xmlns:cx8="http://schemas.microsoft.com/office/drawing/2016/5/14/chartex" xmlns:mc="http://schemas.openxmlformats.org/markup-compatibility/2006" xmlns:aink="http://schemas.microsoft.com/office/drawing/2016/ink" xmlns:am3d="http://schemas.microsoft.com/office/drawing/2017/model3d" xmlns:o="urn:schemas-microsoft-com:office:office" xmlns:r="http://schemas.openxmlformats.org/officeDocument/2006/relationships" xmlns:m="http://schemas.openxmlformats.org/officeDocument/2006/math" xmlns:v="urn:schemas-microsoft-com:vml" xmlns:wp14="http://schemas.microsoft.com/office/word/2010/wordprocessingDrawing" xmlns:wp="http://schemas.openxmlformats.org/drawingml/2006/wordprocessingDrawing" xmlns:w10="urn:schemas-microsoft-com:office:word" xmlns:w="http://schemas.openxmlformats.org/wordprocessingml/2006/main" xmlns:w14="http://schemas.microsoft.com/office/word/2010/wordml" xmlns:w15="http://schemas.microsoft.com/office/word/2012/wordml" xmlns:w16cex="http://schemas.microsoft.com/office/word/2018/wordml/cex" xmlns:w16cid="http://schemas.microsoft.com/office/word/2016/wordml/cid" xmlns:w16="http://schemas.microsoft.com/office/word/2018/wordml" xmlns:w16se="http://schemas.microsoft.com/office/word/2015/wordml/symex" xmlns:wpg="http://schemas.microsoft.com/office/word/2010/wordprocessingGroup" xmlns:wpi="http://schemas.microsoft.com/office/word/2010/wordprocessingInk" xmlns:wne="http://schemas.microsoft.com/office/word/2006/wordml" xmlns:wps="http://schemas.microsoft.com/office/word/2010/wordprocessingShape" mc:Ignorable="w14 w15 w16se w16cid w16 w16cex wp14">
+  <w:footnote w:type="separator" w:id="-1">
+    <w:p>
+      <w:pPr>
+        <w:spacing w:after="0" w:line="240" w:lineRule="auto"/>
+      </w:pPr>
+      <w:r>
+        <w:separator/>
+      </w:r>
+    </w:p>
+  </w:footnote>
+  <w:footnote w:type="continuationSeparator" w:id="0">
+    <w:p>
+      <w:pPr>
+        <w:spacing w:after="0" w:line="240" w:lineRule="auto"/>
+      </w:pPr>
+      <w:r>
+        <w:continuationSeparator/>
+      </w:r>
+    </w:p>
+  </w:footnote>
+</w:footnotes>
+</file>
+
 <file path=word/styles.xml><?xml version="1.0" encoding="utf-8"?>
-<w:styles xmlns:mc="http://schemas.openxmlformats.org/markup-compatibility/2006" xmlns:r="http://schemas.openxmlformats.org/officeDocument/2006/relationships" xmlns:w="http://schemas.openxmlformats.org/wordprocessingml/2006/main" xmlns:w14="http://schemas.microsoft.com/office/word/2010/wordml" xmlns:w15="http://schemas.microsoft.com/office/word/2012/wordml" xmlns:w16cid="http://schemas.microsoft.com/office/word/2016/wordml/cid" xmlns:w16se="http://schemas.microsoft.com/office/word/2015/wordml/symex" mc:Ignorable="w14 w15 w16se w16cid">
+<w:styles xmlns:mc="http://schemas.openxmlformats.org/markup-compatibility/2006" xmlns:r="http://schemas.openxmlformats.org/officeDocument/2006/relationships" xmlns:w="http://schemas.openxmlformats.org/wordprocessingml/2006/main" xmlns:w14="http://schemas.microsoft.com/office/word/2010/wordml" xmlns:w15="http://schemas.microsoft.com/office/word/2012/wordml" xmlns:w16cex="http://schemas.microsoft.com/office/word/2018/wordml/cex" xmlns:w16cid="http://schemas.microsoft.com/office/word/2016/wordml/cid" xmlns:w16="http://schemas.microsoft.com/office/word/2018/wordml" xmlns:w16se="http://schemas.microsoft.com/office/word/2015/wordml/symex" mc:Ignorable="w14 w15 w16se w16cid w16 w16cex">
   <w:docDefaults>
     <w:rPrDefault>
       <w:rPr>
@@ -4410,6 +8186,50 @@
     <w:semiHidden/>
     <w:unhideWhenUsed/>
   </w:style>
+  <w:style w:type="paragraph" w:styleId="Encabezado">
+    <w:name w:val="header"/>
+    <w:basedOn w:val="Normal"/>
+    <w:link w:val="EncabezadoCar"/>
+    <w:uiPriority w:val="99"/>
+    <w:unhideWhenUsed/>
+    <w:rsid w:val="00971596"/>
+    <w:pPr>
+      <w:tabs>
+        <w:tab w:val="center" w:pos="4252"/>
+        <w:tab w:val="right" w:pos="8504"/>
+      </w:tabs>
+      <w:spacing w:after="0" w:line="240" w:lineRule="auto"/>
+    </w:pPr>
+  </w:style>
+  <w:style w:type="character" w:customStyle="1" w:styleId="EncabezadoCar">
+    <w:name w:val="Encabezado Car"/>
+    <w:basedOn w:val="Fuentedeprrafopredeter"/>
+    <w:link w:val="Encabezado"/>
+    <w:uiPriority w:val="99"/>
+    <w:rsid w:val="00971596"/>
+  </w:style>
+  <w:style w:type="paragraph" w:styleId="Piedepgina">
+    <w:name w:val="footer"/>
+    <w:basedOn w:val="Normal"/>
+    <w:link w:val="PiedepginaCar"/>
+    <w:uiPriority w:val="99"/>
+    <w:unhideWhenUsed/>
+    <w:rsid w:val="00971596"/>
+    <w:pPr>
+      <w:tabs>
+        <w:tab w:val="center" w:pos="4252"/>
+        <w:tab w:val="right" w:pos="8504"/>
+      </w:tabs>
+      <w:spacing w:after="0" w:line="240" w:lineRule="auto"/>
+    </w:pPr>
+  </w:style>
+  <w:style w:type="character" w:customStyle="1" w:styleId="PiedepginaCar">
+    <w:name w:val="Pie de página Car"/>
+    <w:basedOn w:val="Fuentedeprrafopredeter"/>
+    <w:link w:val="Piedepgina"/>
+    <w:uiPriority w:val="99"/>
+    <w:rsid w:val="00971596"/>
+  </w:style>
 </w:styles>
 </file>
 

</xml_diff>